<commit_message>
this script was 15m
</commit_message>
<xml_diff>
--- a/presentations/esa/script.docx
+++ b/presentations/esa/script.docx
@@ -50,15 +50,21 @@
         </w:numPr>
       </w:pPr>
       <w:r>
-        <w:t xml:space="preserve">First, an overview of what energetic compensation is. Energetic compensation is a phenomenon that occurs when species in an assemblage fluctuate </w:t>
+        <w:t>First, an overview of what energetic compensation is</w:t>
+      </w:r>
+      <w:r>
+        <w:t xml:space="preserve"> and why we’re interested in it</w:t>
+      </w:r>
+      <w:r>
+        <w:t xml:space="preserve">. </w:t>
       </w:r>
       <w:proofErr w:type="gramStart"/>
       <w:r>
-        <w:t>In</w:t>
+        <w:t>Energetic</w:t>
       </w:r>
       <w:proofErr w:type="gramEnd"/>
       <w:r>
-        <w:t xml:space="preserve"> abundance such that the total amount of energy being used by the whole assemblage remains relatively stable, even though the species composition of the assemblage is changing. That is, declines in the abundance of some species are offset by increases in abundance from others. </w:t>
+        <w:t xml:space="preserve"> compensation is a phenomenon that occurs when species in an assemblage fluctuate In abundance such that the total amount of energy being used by the whole assemblage remains relatively stable, even though the species composition of the assemblage is changing. That is, declines in the abundance of some species are offset by increases in abundance from others. </w:t>
       </w:r>
     </w:p>
     <w:p>
@@ -80,7 +86,7 @@
         <w:t xml:space="preserve">energy </w:t>
       </w:r>
       <w:r>
-        <w:t xml:space="preserve">being used by the assemblage, rather than the total number of individual organisms. The total amount of energy being used is a direct metric of ecological function, in terms of the </w:t>
+        <w:t xml:space="preserve">being used by the assemblage. The total amount of energy being used is a direct metric of ecological function, in terms of the </w:t>
       </w:r>
       <w:proofErr w:type="gramStart"/>
       <w:r>
@@ -221,15 +227,7 @@
         </w:numPr>
       </w:pPr>
       <w:r>
-        <w:t xml:space="preserve">When we see energetic compensation, it has a couple of implications for the types of processes affecting community structure and how we think about the resilience of community-level attributes to </w:t>
-      </w:r>
-      <w:proofErr w:type="spellStart"/>
-      <w:r>
-        <w:t xml:space="preserve">species’ </w:t>
-      </w:r>
-      <w:proofErr w:type="spellEnd"/>
-      <w:r>
-        <w:t>fluctuations.</w:t>
+        <w:t>When we see energetic compensation, it has a couple of implications for the types of processes affecting community structure and how we think about the resilience of community-level attributes to species’ fluctuations.</w:t>
       </w:r>
     </w:p>
     <w:p>
@@ -280,22 +278,19 @@
         </w:numPr>
       </w:pPr>
       <w:r>
-        <w:t xml:space="preserve">For energetic to be possible in an assemblage, different species need to be able to exploit the same resources under the same environmental conditions. This might be because some or all the species are identical – which could be consistent with a neutral dynamic – or because subsets of species in the </w:t>
-      </w:r>
+        <w:t xml:space="preserve">For energetic to be possible in an assemblage, different species need to be able to exploit the same resources under the same environmental conditions. This might be because some or all the species are identical – which could be consistent with a neutral dynamic – or because subsets of species in the assemblage differ along some niche axes, but share overlapping traits related to resource use and their fitness under the local environmental conditions. </w:t>
+      </w:r>
+    </w:p>
+    <w:p>
+      <w:pPr>
+        <w:pStyle w:val="ListParagraph"/>
+        <w:numPr>
+          <w:ilvl w:val="0"/>
+          <w:numId w:val="1"/>
+        </w:numPr>
+      </w:pPr>
       <w:r>
         <w:lastRenderedPageBreak/>
-        <w:t xml:space="preserve">assemblage differ along some niche axes, but share overlapping traits related to resource use and their fitness under the local environmental conditions. </w:t>
-      </w:r>
-    </w:p>
-    <w:p>
-      <w:pPr>
-        <w:pStyle w:val="ListParagraph"/>
-        <w:numPr>
-          <w:ilvl w:val="0"/>
-          <w:numId w:val="1"/>
-        </w:numPr>
-      </w:pPr>
-      <w:r>
         <w:t xml:space="preserve">SLIDE </w:t>
       </w:r>
       <w:r>
@@ -457,11 +452,20 @@
           <w:ilvl w:val="0"/>
           <w:numId w:val="1"/>
         </w:numPr>
-      </w:pPr>
-      <w:r>
+        <w:rPr>
+          <w:strike/>
+        </w:rPr>
+      </w:pPr>
+      <w:r>
+        <w:rPr>
+          <w:strike/>
+        </w:rPr>
         <w:t xml:space="preserve">SLIDE </w:t>
       </w:r>
       <w:r>
+        <w:rPr>
+          <w:strike/>
+        </w:rPr>
         <w:t>12</w:t>
       </w:r>
     </w:p>
@@ -472,8 +476,14 @@
           <w:ilvl w:val="1"/>
           <w:numId w:val="1"/>
         </w:numPr>
-      </w:pPr>
-      <w:r>
+        <w:rPr>
+          <w:strike/>
+        </w:rPr>
+      </w:pPr>
+      <w:r>
+        <w:rPr>
+          <w:strike/>
+        </w:rPr>
         <w:t>Specifically, we’re looking at the question of how changes in environmental conditions over time affect the energetic compensation we observe in empirical assemblages.</w:t>
       </w:r>
     </w:p>
@@ -513,152 +523,392 @@
         </w:numPr>
       </w:pPr>
       <w:r>
-        <w:t xml:space="preserve">The Portal Project uses experimental exclosures to study the rodent community in the </w:t>
+        <w:t xml:space="preserve">There are three major groups of players in this system. </w:t>
+      </w:r>
+      <w:proofErr w:type="gramStart"/>
+      <w:r>
+        <w:t>First</w:t>
+      </w:r>
+      <w:proofErr w:type="gramEnd"/>
+      <w:r>
+        <w:t xml:space="preserve"> we have kangaroo rats, which are the largest species in the system and are competitively and behaviorally dominant. Since 1977, we have maintained experimental exclosure plots where kangaroo rats are removed, to study how the rest of the system responds to the loss of kangaroo rats.</w:t>
+      </w:r>
+    </w:p>
+    <w:p>
+      <w:pPr>
+        <w:pStyle w:val="ListParagraph"/>
+        <w:numPr>
+          <w:ilvl w:val="1"/>
+          <w:numId w:val="1"/>
+        </w:numPr>
+      </w:pPr>
+      <w:r>
+        <w:t xml:space="preserve">Second, we have Bailey’s pocket mouse. This mouse is similar in size to kangaroo </w:t>
+      </w:r>
+      <w:proofErr w:type="gramStart"/>
+      <w:r>
+        <w:t>rats, but</w:t>
+      </w:r>
+      <w:proofErr w:type="gramEnd"/>
+      <w:r>
+        <w:t xml:space="preserve"> is able to access the exclosure plots. </w:t>
+      </w:r>
+      <w:r>
+        <w:t xml:space="preserve">Bailey’s pocket mouse was not present at the site at the beginning of the </w:t>
+      </w:r>
+      <w:proofErr w:type="gramStart"/>
+      <w:r>
+        <w:t>experiment, but</w:t>
+      </w:r>
+      <w:proofErr w:type="gramEnd"/>
+      <w:r>
+        <w:t xml:space="preserve"> established at the site in the mid-1990s and became quite abundant, especially on exclosure plots. </w:t>
+      </w:r>
+    </w:p>
+    <w:p>
+      <w:pPr>
+        <w:pStyle w:val="ListParagraph"/>
+        <w:numPr>
+          <w:ilvl w:val="1"/>
+          <w:numId w:val="1"/>
+        </w:numPr>
+      </w:pPr>
+      <w:r>
+        <w:t xml:space="preserve">Last, we have the remaining </w:t>
+      </w:r>
+      <w:r>
+        <w:t>species of small granivores that have access to the exclosure plots</w:t>
+      </w:r>
+      <w:r>
+        <w:t xml:space="preserve">. </w:t>
+      </w:r>
+      <w:r>
+        <w:t>For the purposes of this talk, we’ll consider them as a group. They</w:t>
+      </w:r>
+      <w:r>
+        <w:t xml:space="preserve"> are mostly desert pocket mice.</w:t>
+      </w:r>
+    </w:p>
+    <w:p>
+      <w:pPr>
+        <w:pStyle w:val="ListParagraph"/>
+        <w:numPr>
+          <w:ilvl w:val="0"/>
+          <w:numId w:val="1"/>
+        </w:numPr>
+      </w:pPr>
+      <w:r>
+        <w:t>SLIDE 14</w:t>
+      </w:r>
+    </w:p>
+    <w:p>
+      <w:pPr>
+        <w:pStyle w:val="ListParagraph"/>
+        <w:numPr>
+          <w:ilvl w:val="1"/>
+          <w:numId w:val="1"/>
+        </w:numPr>
+      </w:pPr>
+      <w:r>
+        <w:t xml:space="preserve">Previous work with Portal has found that energetic compensation occurs in this system, driven primarily by Bailey’s pocket mouse. </w:t>
+      </w:r>
+    </w:p>
+    <w:p>
+      <w:pPr>
+        <w:pStyle w:val="ListParagraph"/>
+        <w:numPr>
+          <w:ilvl w:val="1"/>
+          <w:numId w:val="1"/>
+        </w:numPr>
+      </w:pPr>
+      <w:r>
+        <w:t xml:space="preserve">At the beginning of the study, Bailey’s was not present in the community. While the other small granivores increased in abundance on exclosure plots, they did not come close to compensating for the loss of energy use due to the loss of kangaroo rats. </w:t>
+      </w:r>
+    </w:p>
+    <w:p>
+      <w:pPr>
+        <w:pStyle w:val="ListParagraph"/>
+        <w:numPr>
+          <w:ilvl w:val="1"/>
+          <w:numId w:val="1"/>
+        </w:numPr>
+      </w:pPr>
+      <w:r>
+        <w:lastRenderedPageBreak/>
+        <w:t xml:space="preserve">This changed beginning in 1996, when Bailey’s pocket mouse established at the site. </w:t>
+      </w:r>
+      <w:proofErr w:type="gramStart"/>
+      <w:r>
+        <w:t>Bailey’s</w:t>
+      </w:r>
+      <w:proofErr w:type="gramEnd"/>
+      <w:r>
+        <w:t xml:space="preserve"> became especially abundant on exclosure plots, effectively absorbing most of the energy left over due to kangaroo rat removal. </w:t>
+      </w:r>
+    </w:p>
+    <w:p>
+      <w:pPr>
+        <w:pStyle w:val="ListParagraph"/>
+        <w:numPr>
+          <w:ilvl w:val="0"/>
+          <w:numId w:val="1"/>
+        </w:numPr>
+      </w:pPr>
+      <w:r>
+        <w:t>SLIDE 15</w:t>
+      </w:r>
+    </w:p>
+    <w:p>
+      <w:pPr>
+        <w:pStyle w:val="ListParagraph"/>
+        <w:numPr>
+          <w:ilvl w:val="1"/>
+          <w:numId w:val="1"/>
+        </w:numPr>
+      </w:pPr>
+      <w:r>
+        <w:t xml:space="preserve">Over the decades, we have observed major environmental shifts at the site, which have had major impacts on the rodent community. </w:t>
+      </w:r>
+    </w:p>
+    <w:p>
+      <w:pPr>
+        <w:pStyle w:val="ListParagraph"/>
+        <w:numPr>
+          <w:ilvl w:val="1"/>
+          <w:numId w:val="1"/>
+        </w:numPr>
+      </w:pPr>
+      <w:r>
+        <w:t>Most recently, there was a period of extended, severe drought ending around 2010. Coming out of that drought, Bailey’s pocket mouse has become very scarce at the site.</w:t>
+      </w:r>
+    </w:p>
+    <w:p>
+      <w:pPr>
+        <w:pStyle w:val="ListParagraph"/>
+        <w:numPr>
+          <w:ilvl w:val="1"/>
+          <w:numId w:val="1"/>
+        </w:numPr>
+      </w:pPr>
+      <w:r>
+        <w:t xml:space="preserve">Here we have a plot of the composition of the rodent community on control plots throughout the duration of the study. The blue line is the proportion of total community energy use being used by all non-kangaroo-rat species, including Bailey’s pocket mouse. The red line is the proportion of total community energy use accounted for by just Bailey’s. The remainder is the energy being used by kangaroo rats. </w:t>
+      </w:r>
+    </w:p>
+    <w:p>
+      <w:pPr>
+        <w:pStyle w:val="ListParagraph"/>
+        <w:numPr>
+          <w:ilvl w:val="1"/>
+          <w:numId w:val="1"/>
+        </w:numPr>
+      </w:pPr>
+      <w:r>
+        <w:t>We can see that Bailey’s was absent until the mid-</w:t>
+      </w:r>
+      <w:proofErr w:type="gramStart"/>
+      <w:r>
+        <w:t>1990s, and</w:t>
+      </w:r>
+      <w:proofErr w:type="gramEnd"/>
+      <w:r>
+        <w:t xml:space="preserve"> became quite abundant from the 1990s to the early 2000s. Since 2010, it has declined so sharply that it is nearly absent on control plots. </w:t>
+      </w:r>
+    </w:p>
+    <w:p>
+      <w:pPr>
+        <w:pStyle w:val="ListParagraph"/>
+        <w:numPr>
+          <w:ilvl w:val="1"/>
+          <w:numId w:val="1"/>
+        </w:numPr>
+      </w:pPr>
+      <w:r>
+        <w:t xml:space="preserve">We can also see that the overall composition of the rodent community has shifted since the beginning of the study. At the beginning of the study, kangaroo rats accounted for a greater proportion of the total community energy use than they </w:t>
+      </w:r>
+      <w:r>
+        <w:t xml:space="preserve">do now. This is probably because the habitat at the site has shifted from a relatively open grassland to a shrubland, which provides better habitat for smaller granivores. </w:t>
+      </w:r>
+    </w:p>
+    <w:p>
+      <w:pPr>
+        <w:pStyle w:val="ListParagraph"/>
+        <w:numPr>
+          <w:ilvl w:val="0"/>
+          <w:numId w:val="1"/>
+        </w:numPr>
+      </w:pPr>
+      <w:r>
+        <w:t>SLIDE 16</w:t>
+      </w:r>
+    </w:p>
+    <w:p>
+      <w:pPr>
+        <w:pStyle w:val="ListParagraph"/>
+        <w:numPr>
+          <w:ilvl w:val="1"/>
+          <w:numId w:val="1"/>
+        </w:numPr>
+      </w:pPr>
+      <w:r>
+        <w:t>We wanted to know how the combined effects of the decline in Bailey’s pocket mouse, and the community-wide shift favoring smaller granivores, have affected energetic compensation since 2010.</w:t>
+      </w:r>
+    </w:p>
+    <w:p>
+      <w:pPr>
+        <w:pStyle w:val="ListParagraph"/>
+        <w:numPr>
+          <w:ilvl w:val="0"/>
+          <w:numId w:val="1"/>
+        </w:numPr>
+      </w:pPr>
+      <w:r>
+        <w:t>SLIDE 17</w:t>
+      </w:r>
+    </w:p>
+    <w:p>
+      <w:pPr>
+        <w:pStyle w:val="ListParagraph"/>
+        <w:numPr>
+          <w:ilvl w:val="1"/>
+          <w:numId w:val="1"/>
+        </w:numPr>
+      </w:pPr>
+      <w:r>
+        <w:t xml:space="preserve">One possibility is that other species of smaller granivores have taken over for Bailey’s pocket </w:t>
+      </w:r>
+      <w:proofErr w:type="gramStart"/>
+      <w:r>
+        <w:t>mouse, and</w:t>
+      </w:r>
+      <w:proofErr w:type="gramEnd"/>
+      <w:r>
+        <w:t xml:space="preserve"> have maintained energetic compensation even though Bailey’s has declined. </w:t>
+      </w:r>
+      <w:r>
+        <w:rPr>
+          <w:strike/>
+        </w:rPr>
+        <w:t>This is a hypothetical representation of what that might look like.</w:t>
+      </w:r>
+      <w:r>
+        <w:t xml:space="preserve"> </w:t>
+      </w:r>
+    </w:p>
+    <w:p>
+      <w:pPr>
+        <w:pStyle w:val="ListParagraph"/>
+        <w:numPr>
+          <w:ilvl w:val="0"/>
+          <w:numId w:val="1"/>
+        </w:numPr>
+      </w:pPr>
+      <w:r>
+        <w:t>SLIDE 18</w:t>
+      </w:r>
+    </w:p>
+    <w:p>
+      <w:pPr>
+        <w:pStyle w:val="ListParagraph"/>
+        <w:numPr>
+          <w:ilvl w:val="1"/>
+          <w:numId w:val="1"/>
+        </w:numPr>
+      </w:pPr>
+      <w:r>
+        <w:t xml:space="preserve">Another possibility is that compensation is still mostly dependent on Bailey’s, and that, since Bailey’s has declined at the site, compensation has broken down. </w:t>
+      </w:r>
+    </w:p>
+    <w:p>
+      <w:pPr>
+        <w:pStyle w:val="ListParagraph"/>
+        <w:numPr>
+          <w:ilvl w:val="0"/>
+          <w:numId w:val="1"/>
+        </w:numPr>
+      </w:pPr>
+      <w:r>
+        <w:t>SLIDE 19</w:t>
+      </w:r>
+    </w:p>
+    <w:p>
+      <w:pPr>
+        <w:pStyle w:val="ListParagraph"/>
+        <w:numPr>
+          <w:ilvl w:val="1"/>
+          <w:numId w:val="1"/>
+        </w:numPr>
+      </w:pPr>
+      <w:r>
+        <w:t xml:space="preserve">Going to the real results, we found that, since Bailey’s has declined, energetic compensation has declined. Small granivores on exclosure plots are now absorbing only about an average of 20% of the energy made available through kangaroo rat removal, down from more than 50% when Bailey’s was dominant. This is comparable to the compensatory response observed in the decades before Bailey’s established at the site. </w:t>
+      </w:r>
+    </w:p>
+    <w:p>
+      <w:pPr>
+        <w:pStyle w:val="ListParagraph"/>
+        <w:numPr>
+          <w:ilvl w:val="1"/>
+          <w:numId w:val="1"/>
+        </w:numPr>
+      </w:pPr>
+      <w:r>
+        <w:lastRenderedPageBreak/>
+        <w:t xml:space="preserve">However, we haven’t completely reverted to the earlier state space. Because of the whole community now contains a larger proportion of smaller granivores, the actual net loss of energy caused by kangaroo rat removal is much smaller now than in the 1980s and 1990s. </w:t>
+      </w:r>
+    </w:p>
+    <w:p>
+      <w:pPr>
+        <w:pStyle w:val="ListParagraph"/>
+        <w:numPr>
+          <w:ilvl w:val="0"/>
+          <w:numId w:val="1"/>
+        </w:numPr>
+      </w:pPr>
+      <w:r>
+        <w:t>SLIDE 20</w:t>
+      </w:r>
+    </w:p>
+    <w:p>
+      <w:pPr>
+        <w:pStyle w:val="ListParagraph"/>
+        <w:numPr>
+          <w:ilvl w:val="1"/>
+          <w:numId w:val="1"/>
+        </w:numPr>
+      </w:pPr>
+      <w:r>
+        <w:t>The key observation here is that something must have changed between the early 2000s and now, that now prevents Bailey’s from having the same compensatory function that it did before the drought.</w:t>
+      </w:r>
+    </w:p>
+    <w:p>
+      <w:pPr>
+        <w:pStyle w:val="ListParagraph"/>
+        <w:numPr>
+          <w:ilvl w:val="1"/>
+          <w:numId w:val="1"/>
+        </w:numPr>
+      </w:pPr>
+      <w:r>
+        <w:t xml:space="preserve">Bailey’s is still present in the system, and there are still significant resources being left unused on kangaroo rat exclosure plots. Under earlier conditions, Bailey’s would have increased in abundance to exploit those resources and turn them into more pocket mice. </w:t>
+      </w:r>
+    </w:p>
+    <w:p>
+      <w:pPr>
+        <w:pStyle w:val="ListParagraph"/>
+        <w:numPr>
+          <w:ilvl w:val="1"/>
+          <w:numId w:val="1"/>
+        </w:numPr>
+      </w:pPr>
+      <w:r>
+        <w:t xml:space="preserve">It may be that recent environmental conditions are less favorable for Bailey’s pocket mouse. As in a lot of places, Portal has tended towards a more extreme climate in recent </w:t>
       </w:r>
       <w:proofErr w:type="spellStart"/>
       <w:r>
-        <w:t>Chiricahuan</w:t>
+        <w:t>years</w:t>
       </w:r>
       <w:proofErr w:type="spellEnd"/>
       <w:r>
-        <w:t xml:space="preserve"> Desert in southeastern Arizona. </w:t>
-      </w:r>
-    </w:p>
-    <w:p>
-      <w:pPr>
-        <w:pStyle w:val="ListParagraph"/>
-        <w:numPr>
-          <w:ilvl w:val="1"/>
-          <w:numId w:val="1"/>
-        </w:numPr>
-      </w:pPr>
-      <w:r>
-        <w:t xml:space="preserve">There are three major groups of players in this system. </w:t>
-      </w:r>
-      <w:proofErr w:type="gramStart"/>
-      <w:r>
-        <w:t>First</w:t>
-      </w:r>
-      <w:proofErr w:type="gramEnd"/>
-      <w:r>
-        <w:t xml:space="preserve"> we have kangaroo rats, which are the largest species in the system and are competitively and behaviorally dominant. Since 1977, we have maintained experimental exclosure plots where kangaroo rats are removed, to study how the rest of the system responds to the loss of kangaroo rats.</w:t>
-      </w:r>
-    </w:p>
-    <w:p>
-      <w:pPr>
-        <w:pStyle w:val="ListParagraph"/>
-        <w:numPr>
-          <w:ilvl w:val="1"/>
-          <w:numId w:val="1"/>
-        </w:numPr>
-      </w:pPr>
-      <w:r>
-        <w:t xml:space="preserve">Second, we have Bailey’s pocket mouse. This mouse is similar in size to kangaroo </w:t>
-      </w:r>
-      <w:proofErr w:type="gramStart"/>
-      <w:r>
-        <w:t>rats, but</w:t>
-      </w:r>
-      <w:proofErr w:type="gramEnd"/>
-      <w:r>
-        <w:t xml:space="preserve"> is able to access the exclosure plots. </w:t>
-      </w:r>
-    </w:p>
-    <w:p>
-      <w:pPr>
-        <w:pStyle w:val="ListParagraph"/>
-        <w:numPr>
-          <w:ilvl w:val="1"/>
-          <w:numId w:val="1"/>
-        </w:numPr>
-      </w:pPr>
-      <w:r>
-        <w:t>Last, we have the remaining small granivores. These are smaller rodents, who also have access to the exclosure plots. They are mostly desert pocket mice.</w:t>
-      </w:r>
-    </w:p>
-    <w:p>
-      <w:pPr>
-        <w:pStyle w:val="ListParagraph"/>
-        <w:numPr>
-          <w:ilvl w:val="0"/>
-          <w:numId w:val="1"/>
-        </w:numPr>
-      </w:pPr>
-      <w:r>
-        <w:t>SLIDE 14</w:t>
-      </w:r>
-    </w:p>
-    <w:p>
-      <w:pPr>
-        <w:pStyle w:val="ListParagraph"/>
-        <w:numPr>
-          <w:ilvl w:val="0"/>
-          <w:numId w:val="1"/>
-        </w:numPr>
-      </w:pPr>
-      <w:r>
-        <w:t>SLIDE 15</w:t>
-      </w:r>
-    </w:p>
-    <w:p>
-      <w:pPr>
-        <w:pStyle w:val="ListParagraph"/>
-        <w:numPr>
-          <w:ilvl w:val="0"/>
-          <w:numId w:val="1"/>
-        </w:numPr>
-      </w:pPr>
-      <w:r>
-        <w:t>SLIDE 16</w:t>
-      </w:r>
-    </w:p>
-    <w:p>
-      <w:pPr>
-        <w:pStyle w:val="ListParagraph"/>
-        <w:numPr>
-          <w:ilvl w:val="0"/>
-          <w:numId w:val="1"/>
-        </w:numPr>
-      </w:pPr>
-      <w:r>
-        <w:t>SLIDE 17</w:t>
-      </w:r>
-    </w:p>
-    <w:p>
-      <w:pPr>
-        <w:pStyle w:val="ListParagraph"/>
-        <w:numPr>
-          <w:ilvl w:val="0"/>
-          <w:numId w:val="1"/>
-        </w:numPr>
-      </w:pPr>
-      <w:r>
-        <w:t>SLIDE 18</w:t>
-      </w:r>
-    </w:p>
-    <w:p>
-      <w:pPr>
-        <w:pStyle w:val="ListParagraph"/>
-        <w:numPr>
-          <w:ilvl w:val="0"/>
-          <w:numId w:val="1"/>
-        </w:numPr>
-      </w:pPr>
-      <w:r>
-        <w:t>SLIDE 19</w:t>
-      </w:r>
-    </w:p>
-    <w:p>
-      <w:pPr>
-        <w:pStyle w:val="ListParagraph"/>
-        <w:numPr>
-          <w:ilvl w:val="0"/>
-          <w:numId w:val="1"/>
-        </w:numPr>
-      </w:pPr>
-      <w:r>
-        <w:lastRenderedPageBreak/>
-        <w:t>SLIDE 20</w:t>
+        <w:t xml:space="preserve">, with longer and more severe droughts. </w:t>
       </w:r>
     </w:p>
     <w:p>
@@ -677,6 +927,30 @@
       <w:pPr>
         <w:pStyle w:val="ListParagraph"/>
         <w:numPr>
+          <w:ilvl w:val="1"/>
+          <w:numId w:val="1"/>
+        </w:numPr>
+      </w:pPr>
+      <w:r>
+        <w:t xml:space="preserve">These findings have implications for how we think about energetic compensation more broadly. </w:t>
+      </w:r>
+    </w:p>
+    <w:p>
+      <w:pPr>
+        <w:pStyle w:val="ListParagraph"/>
+        <w:numPr>
+          <w:ilvl w:val="1"/>
+          <w:numId w:val="1"/>
+        </w:numPr>
+      </w:pPr>
+      <w:r>
+        <w:t>First, it illustrates that compensation varies over time as the competitive dynamics between species changes. As conditions fluctuate, compensation may come and go, even within the same set of species.</w:t>
+      </w:r>
+    </w:p>
+    <w:p>
+      <w:pPr>
+        <w:pStyle w:val="ListParagraph"/>
+        <w:numPr>
           <w:ilvl w:val="0"/>
           <w:numId w:val="1"/>
         </w:numPr>
@@ -689,6 +963,30 @@
       <w:pPr>
         <w:pStyle w:val="ListParagraph"/>
         <w:numPr>
+          <w:ilvl w:val="1"/>
+          <w:numId w:val="1"/>
+        </w:numPr>
+      </w:pPr>
+      <w:r>
+        <w:t>This means that a zero-sum competitive dynamic, and the implications that would have for ecological and evolutionary dynamics, isn’t necessarily a consistent feature of a system, but may be an intermittent constraint that depends on both the species in the system and how their current context modulates their competitive dynamic.</w:t>
+      </w:r>
+    </w:p>
+    <w:p>
+      <w:pPr>
+        <w:pStyle w:val="ListParagraph"/>
+        <w:numPr>
+          <w:ilvl w:val="1"/>
+          <w:numId w:val="1"/>
+        </w:numPr>
+      </w:pPr>
+      <w:r>
+        <w:t>Observations at Portal indicate that these fluctuations occur over relatively long temporal scales – to the scale of decades. These kinds of dynamics would be very hard to pick up in a purely observational timeseries, or by looking at patterns of covariation in species abundances.</w:t>
+      </w:r>
+    </w:p>
+    <w:p>
+      <w:pPr>
+        <w:pStyle w:val="ListParagraph"/>
+        <w:numPr>
           <w:ilvl w:val="0"/>
           <w:numId w:val="1"/>
         </w:numPr>
@@ -701,12 +999,78 @@
       <w:pPr>
         <w:pStyle w:val="ListParagraph"/>
         <w:numPr>
+          <w:ilvl w:val="1"/>
+          <w:numId w:val="1"/>
+        </w:numPr>
+      </w:pPr>
+      <w:r>
+        <w:t xml:space="preserve">Finally, if this type of dynamic is common, it means that the ability of assemblages to maintain assemblage-level function depends on both who else is present in that assemblage, and how the functional overlap among those species shifts </w:t>
+      </w:r>
+      <w:r>
+        <w:t>with</w:t>
+      </w:r>
+      <w:r>
+        <w:t xml:space="preserve"> changing environmental conditions. </w:t>
+      </w:r>
+    </w:p>
+    <w:p>
+      <w:pPr>
+        <w:pStyle w:val="ListParagraph"/>
+        <w:numPr>
           <w:ilvl w:val="0"/>
           <w:numId w:val="1"/>
         </w:numPr>
       </w:pPr>
       <w:r>
         <w:t>SLIDE 24</w:t>
+      </w:r>
+    </w:p>
+    <w:p>
+      <w:pPr>
+        <w:pStyle w:val="ListParagraph"/>
+        <w:numPr>
+          <w:ilvl w:val="1"/>
+          <w:numId w:val="1"/>
+        </w:numPr>
+      </w:pPr>
+      <w:r>
+        <w:t>With that, I’d like to thank you for taking the time to watch</w:t>
+      </w:r>
+      <w:r>
+        <w:t>! I’ll be happy to take any questions during the scheduled discussion period, which for this talk is from 2-3 PM EST on August 2</w:t>
+      </w:r>
+      <w:r>
+        <w:rPr>
+          <w:vertAlign w:val="superscript"/>
+        </w:rPr>
+        <w:t>nd</w:t>
+      </w:r>
+      <w:r>
+        <w:t>.</w:t>
+      </w:r>
+    </w:p>
+    <w:p>
+      <w:pPr>
+        <w:pStyle w:val="ListParagraph"/>
+        <w:numPr>
+          <w:ilvl w:val="0"/>
+          <w:numId w:val="1"/>
+        </w:numPr>
+      </w:pPr>
+      <w:r>
+        <w:t>SLIDE 25</w:t>
+      </w:r>
+    </w:p>
+    <w:p>
+      <w:pPr>
+        <w:pStyle w:val="ListParagraph"/>
+        <w:numPr>
+          <w:ilvl w:val="1"/>
+          <w:numId w:val="1"/>
+        </w:numPr>
+      </w:pPr>
+      <w:r>
+        <w:t xml:space="preserve">Thank you again for watching, and a particular thank you to the institutions who have supported my work and the decades of work that has sustained Portal all these years. </w:t>
       </w:r>
     </w:p>
     <w:sectPr>

</xml_diff>

<commit_message>
script still long but figs consistent
</commit_message>
<xml_diff>
--- a/presentations/esa/script.docx
+++ b/presentations/esa/script.docx
@@ -56,15 +56,15 @@
         <w:t xml:space="preserve"> and why we’re interested in it</w:t>
       </w:r>
       <w:r>
-        <w:t xml:space="preserve">. </w:t>
+        <w:t xml:space="preserve">. Energetic compensation is a phenomenon that occurs when species in an assemblage fluctuate </w:t>
       </w:r>
       <w:proofErr w:type="gramStart"/>
       <w:r>
-        <w:t>Energetic</w:t>
+        <w:t>In</w:t>
       </w:r>
       <w:proofErr w:type="gramEnd"/>
       <w:r>
-        <w:t xml:space="preserve"> compensation is a phenomenon that occurs when species in an assemblage fluctuate In abundance such that the total amount of energy being used by the whole assemblage remains relatively stable, even though the species composition of the assemblage is changing. That is, declines in the abundance of some species are offset by increases in abundance from others. </w:t>
+        <w:t xml:space="preserve"> abundance such that the total amount of energy being used by the whole assemblage remains relatively stable, even though the species composition of the assemblage is changing. That is, declines in the abundance of some species are offset by increases in abundance from others. </w:t>
       </w:r>
     </w:p>
     <w:p>
@@ -389,33 +389,10 @@
         </w:numPr>
       </w:pPr>
       <w:r>
-        <w:rPr>
-          <w:strike/>
-        </w:rPr>
-        <w:t xml:space="preserve">Another </w:t>
-      </w:r>
-      <w:r>
-        <w:rPr>
-          <w:strike/>
-        </w:rPr>
-        <w:t xml:space="preserve">important </w:t>
-      </w:r>
-      <w:r>
-        <w:rPr>
-          <w:b/>
-          <w:bCs/>
-          <w:strike/>
-        </w:rPr>
-        <w:t xml:space="preserve">temporal </w:t>
-      </w:r>
-      <w:r>
-        <w:rPr>
-          <w:strike/>
-        </w:rPr>
-        <w:t>consideration is that,</w:t>
-      </w:r>
-      <w:r>
-        <w:t xml:space="preserve"> as we know, fluctuating environmental conditions often impact different competitors in different ways. Species that perform similarly under some conditions may have a very different competitive dynamic under other conditions.</w:t>
+        <w:t>A</w:t>
+      </w:r>
+      <w:r>
+        <w:t>s we know, fluctuating environmental conditions often impact different competitors in different ways. Species that perform similarly under some conditions may have a very different competitive dynamic under other conditions.</w:t>
       </w:r>
     </w:p>
     <w:p>
@@ -531,19 +508,28 @@
       </w:r>
       <w:proofErr w:type="gramEnd"/>
       <w:r>
-        <w:t xml:space="preserve"> we have kangaroo rats, which are the largest species in the system and are competitively and behaviorally dominant. Since 1977, we have maintained experimental exclosure plots where kangaroo rats are removed, to study how the rest of the system responds to the loss of kangaroo rats.</w:t>
-      </w:r>
-    </w:p>
-    <w:p>
-      <w:pPr>
-        <w:pStyle w:val="ListParagraph"/>
-        <w:numPr>
-          <w:ilvl w:val="1"/>
-          <w:numId w:val="1"/>
-        </w:numPr>
-      </w:pPr>
-      <w:r>
-        <w:t xml:space="preserve">Second, we have Bailey’s pocket mouse. This mouse is similar in size to kangaroo </w:t>
+        <w:t xml:space="preserve"> we have kangaroo rats, which are the largest species in the system and are competitively and behaviorally dominant</w:t>
+      </w:r>
+      <w:r>
+        <w:t>. The core of the Portal Project is a set of</w:t>
+      </w:r>
+      <w:r>
+        <w:t xml:space="preserve"> experimental exclosure plots where kangaroo rats are removed, to study how the rest of the system responds to the loss of kangaroo rats.</w:t>
+      </w:r>
+    </w:p>
+    <w:p>
+      <w:pPr>
+        <w:pStyle w:val="ListParagraph"/>
+        <w:numPr>
+          <w:ilvl w:val="1"/>
+          <w:numId w:val="1"/>
+        </w:numPr>
+      </w:pPr>
+      <w:r>
+        <w:t>For the rest of the community, first</w:t>
+      </w:r>
+      <w:r>
+        <w:t xml:space="preserve"> we have Bailey’s pocket mouse. This mouse is similar in size to kangaroo </w:t>
       </w:r>
       <w:proofErr w:type="gramStart"/>
       <w:r>
@@ -583,10 +569,7 @@
         <w:t xml:space="preserve">. </w:t>
       </w:r>
       <w:r>
-        <w:t>For the purposes of this talk, we’ll consider them as a group. They</w:t>
-      </w:r>
-      <w:r>
-        <w:t xml:space="preserve"> are mostly desert pocket mice.</w:t>
+        <w:t xml:space="preserve">For the purposes of this talk, we’ll consider them as a group. </w:t>
       </w:r>
     </w:p>
     <w:p>
@@ -691,17 +674,11 @@
         </w:numPr>
       </w:pPr>
       <w:r>
-        <w:t xml:space="preserve">Here we have a plot of the composition of the rodent community on control plots throughout the duration of the study. The blue line is the proportion of total community energy use being used by all non-kangaroo-rat species, including Bailey’s pocket mouse. The red line is the proportion of total community energy use accounted for by just Bailey’s. The remainder is the energy being used by kangaroo rats. </w:t>
-      </w:r>
-    </w:p>
-    <w:p>
-      <w:pPr>
-        <w:pStyle w:val="ListParagraph"/>
-        <w:numPr>
-          <w:ilvl w:val="1"/>
-          <w:numId w:val="1"/>
-        </w:numPr>
-      </w:pPr>
+        <w:t xml:space="preserve">Here we have a plot of </w:t>
+      </w:r>
+      <w:r>
+        <w:t xml:space="preserve">the proportion of total community energy being used by Bailey’s over time. </w:t>
+      </w:r>
       <w:r>
         <w:t>We can see that Bailey’s was absent until the mid-</w:t>
       </w:r>
@@ -718,12 +695,23 @@
       <w:pPr>
         <w:pStyle w:val="ListParagraph"/>
         <w:numPr>
-          <w:ilvl w:val="1"/>
-          <w:numId w:val="1"/>
-        </w:numPr>
-      </w:pPr>
-      <w:r>
-        <w:t xml:space="preserve">We can also see that the overall composition of the rodent community has shifted since the beginning of the study. At the beginning of the study, kangaroo rats accounted for a greater proportion of the total community energy use than they </w:t>
+          <w:ilvl w:val="0"/>
+          <w:numId w:val="1"/>
+        </w:numPr>
+      </w:pPr>
+      <w:r>
+        <w:t xml:space="preserve">Also, over the course of the study, the community </w:t>
+      </w:r>
+      <w:proofErr w:type="gramStart"/>
+      <w:r>
+        <w:t>as a whole has</w:t>
+      </w:r>
+      <w:proofErr w:type="gramEnd"/>
+      <w:r>
+        <w:t xml:space="preserve"> shifted to favor small granivores over kangaroo rats. </w:t>
+      </w:r>
+      <w:r>
+        <w:t xml:space="preserve">At the beginning of the study, kangaroo rats accounted for a greater proportion of the total community energy use than they </w:t>
       </w:r>
       <w:r>
         <w:t xml:space="preserve">do now. This is probably because the habitat at the site has shifted from a relatively open grassland to a shrubland, which provides better habitat for smaller granivores. </w:t>
@@ -851,31 +839,31 @@
         </w:numPr>
       </w:pPr>
       <w:r>
+        <w:t xml:space="preserve">However, we haven’t completely reverted to the earlier state space. Because of the whole community now contains a larger proportion of smaller granivores, the actual net loss of energy caused by kangaroo rat removal is much smaller now than in the 1980s and 1990s. </w:t>
+      </w:r>
+    </w:p>
+    <w:p>
+      <w:pPr>
+        <w:pStyle w:val="ListParagraph"/>
+        <w:numPr>
+          <w:ilvl w:val="0"/>
+          <w:numId w:val="1"/>
+        </w:numPr>
+      </w:pPr>
+      <w:r>
+        <w:t>SLIDE 20</w:t>
+      </w:r>
+    </w:p>
+    <w:p>
+      <w:pPr>
+        <w:pStyle w:val="ListParagraph"/>
+        <w:numPr>
+          <w:ilvl w:val="1"/>
+          <w:numId w:val="1"/>
+        </w:numPr>
+      </w:pPr>
+      <w:r>
         <w:lastRenderedPageBreak/>
-        <w:t xml:space="preserve">However, we haven’t completely reverted to the earlier state space. Because of the whole community now contains a larger proportion of smaller granivores, the actual net loss of energy caused by kangaroo rat removal is much smaller now than in the 1980s and 1990s. </w:t>
-      </w:r>
-    </w:p>
-    <w:p>
-      <w:pPr>
-        <w:pStyle w:val="ListParagraph"/>
-        <w:numPr>
-          <w:ilvl w:val="0"/>
-          <w:numId w:val="1"/>
-        </w:numPr>
-      </w:pPr>
-      <w:r>
-        <w:t>SLIDE 20</w:t>
-      </w:r>
-    </w:p>
-    <w:p>
-      <w:pPr>
-        <w:pStyle w:val="ListParagraph"/>
-        <w:numPr>
-          <w:ilvl w:val="1"/>
-          <w:numId w:val="1"/>
-        </w:numPr>
-      </w:pPr>
-      <w:r>
         <w:t>The key observation here is that something must have changed between the early 2000s and now, that now prevents Bailey’s from having the same compensatory function that it did before the drought.</w:t>
       </w:r>
     </w:p>
@@ -900,15 +888,7 @@
         </w:numPr>
       </w:pPr>
       <w:r>
-        <w:t xml:space="preserve">It may be that recent environmental conditions are less favorable for Bailey’s pocket mouse. As in a lot of places, Portal has tended towards a more extreme climate in recent </w:t>
-      </w:r>
-      <w:proofErr w:type="spellStart"/>
-      <w:r>
-        <w:t>years</w:t>
-      </w:r>
-      <w:proofErr w:type="spellEnd"/>
-      <w:r>
-        <w:t xml:space="preserve">, with longer and more severe droughts. </w:t>
+        <w:t xml:space="preserve">It may be that recent environmental conditions are less favorable for Bailey’s pocket mouse. As in a lot of places, Portal has tended towards a more extreme climate in recent years, with longer and more severe droughts. </w:t>
       </w:r>
     </w:p>
     <w:p>

</xml_diff>

<commit_message>
recorded now run awayyyy
</commit_message>
<xml_diff>
--- a/presentations/esa/script.docx
+++ b/presentations/esa/script.docx
@@ -23,7 +23,10 @@
         </w:numPr>
       </w:pPr>
       <w:r>
-        <w:t xml:space="preserve">Hello! Thank you for being here. My name is Renata Diaz, and I’ll be talking to you today about energetic compensation and how it changes and breaks down over time in a desert rodent community. </w:t>
+        <w:t>Hello! Thank you for being here. My name is Renata Diaz, and I’ll be talking to you today about energetic compensation and how it changes and breaks down over time</w:t>
+      </w:r>
+      <w:r>
+        <w:t>, using a desert rodent community as a case study.</w:t>
       </w:r>
     </w:p>
     <w:p>
@@ -56,13 +59,19 @@
         <w:t xml:space="preserve"> and why we’re interested in it</w:t>
       </w:r>
       <w:r>
-        <w:t xml:space="preserve">. Energetic compensation is a phenomenon that occurs when species in an assemblage fluctuate </w:t>
+        <w:t xml:space="preserve">. Energetic compensation is a phenomenon that occurs when species in </w:t>
       </w:r>
       <w:proofErr w:type="gramStart"/>
       <w:r>
-        <w:t>In</w:t>
+        <w:t>an</w:t>
       </w:r>
       <w:proofErr w:type="gramEnd"/>
+      <w:r>
+        <w:t xml:space="preserve"> </w:t>
+      </w:r>
+      <w:r>
+        <w:t>community trade off in</w:t>
+      </w:r>
       <w:r>
         <w:t xml:space="preserve"> abundance such that the total amount of energy being used by the whole assemblage remains relatively stable, even though the species composition of the assemblage is changing. That is, declines in the abundance of some species are offset by increases in abundance from others. </w:t>
       </w:r>
@@ -116,91 +125,54 @@
           <w:ilvl w:val="0"/>
           <w:numId w:val="1"/>
         </w:numPr>
-        <w:rPr>
-          <w:strike/>
-        </w:rPr>
-      </w:pPr>
-      <w:r>
-        <w:rPr>
-          <w:strike/>
-        </w:rPr>
+      </w:pPr>
+      <w:r>
         <w:t xml:space="preserve">SLIDE </w:t>
       </w:r>
       <w:r>
-        <w:rPr>
-          <w:strike/>
-        </w:rPr>
-        <w:t>3</w:t>
-      </w:r>
-    </w:p>
-    <w:p>
-      <w:pPr>
-        <w:pStyle w:val="ListParagraph"/>
-        <w:numPr>
-          <w:ilvl w:val="1"/>
-          <w:numId w:val="1"/>
-        </w:numPr>
-        <w:rPr>
-          <w:strike/>
-        </w:rPr>
-      </w:pPr>
-      <w:proofErr w:type="gramStart"/>
-      <w:r>
-        <w:rPr>
-          <w:strike/>
-        </w:rPr>
-        <w:t>In particular, note</w:t>
-      </w:r>
-      <w:proofErr w:type="gramEnd"/>
-      <w:r>
-        <w:rPr>
-          <w:strike/>
-        </w:rPr>
-        <w:t xml:space="preserve"> that the second species has increased in abundance </w:t>
-      </w:r>
-      <w:r>
-        <w:rPr>
-          <w:i/>
-          <w:iCs/>
-          <w:strike/>
-        </w:rPr>
-        <w:t xml:space="preserve">so much </w:t>
-      </w:r>
-      <w:r>
-        <w:rPr>
-          <w:strike/>
-        </w:rPr>
-        <w:t>that it is using 100% of the energy that would otherwise be being used by the first species. We refer to this as 100% compensation.</w:t>
-      </w:r>
-    </w:p>
-    <w:p>
-      <w:pPr>
-        <w:pStyle w:val="ListParagraph"/>
-        <w:numPr>
-          <w:ilvl w:val="1"/>
-          <w:numId w:val="1"/>
-        </w:numPr>
-        <w:rPr>
-          <w:strike/>
-        </w:rPr>
-      </w:pPr>
-      <w:r>
-        <w:rPr>
-          <w:strike/>
-        </w:rPr>
-        <w:t>When we have complete compensation, this</w:t>
-      </w:r>
-      <w:r>
-        <w:rPr>
-          <w:strike/>
-        </w:rPr>
-        <w:t xml:space="preserve"> also</w:t>
-      </w:r>
-      <w:r>
-        <w:rPr>
-          <w:strike/>
-        </w:rPr>
-        <w:t xml:space="preserve"> means that the assemblage missing the first species is using 100% of the energy being used by the complete assemblage.</w:t>
+        <w:t>4</w:t>
+      </w:r>
+    </w:p>
+    <w:p>
+      <w:pPr>
+        <w:pStyle w:val="ListParagraph"/>
+        <w:numPr>
+          <w:ilvl w:val="1"/>
+          <w:numId w:val="1"/>
+        </w:numPr>
+      </w:pPr>
+      <w:r>
+        <w:t xml:space="preserve">When we see energetic compensation, it has a couple of implications for the types of processes affecting community structure </w:t>
+      </w:r>
+      <w:r>
+        <w:t>and the stability of community level properties</w:t>
+      </w:r>
+      <w:r>
+        <w:t>.</w:t>
+      </w:r>
+    </w:p>
+    <w:p>
+      <w:pPr>
+        <w:pStyle w:val="ListParagraph"/>
+        <w:numPr>
+          <w:ilvl w:val="1"/>
+          <w:numId w:val="1"/>
+        </w:numPr>
+      </w:pPr>
+      <w:r>
+        <w:t xml:space="preserve">Energetic compensation is consistent with a zero-sum competitive dynamic, in which species are in tight competition for limited resources, and any increases in abundance from one species come at the expense of others. </w:t>
+      </w:r>
+    </w:p>
+    <w:p>
+      <w:pPr>
+        <w:pStyle w:val="ListParagraph"/>
+        <w:numPr>
+          <w:ilvl w:val="1"/>
+          <w:numId w:val="1"/>
+        </w:numPr>
+      </w:pPr>
+      <w:r>
+        <w:t>It also by definition means that community function, in terms of energy use, is resilient to changes in species composition.</w:t>
       </w:r>
     </w:p>
     <w:p>
@@ -215,43 +187,19 @@
         <w:t xml:space="preserve">SLIDE </w:t>
       </w:r>
       <w:r>
-        <w:t>4</w:t>
-      </w:r>
-    </w:p>
-    <w:p>
-      <w:pPr>
-        <w:pStyle w:val="ListParagraph"/>
-        <w:numPr>
-          <w:ilvl w:val="1"/>
-          <w:numId w:val="1"/>
-        </w:numPr>
-      </w:pPr>
-      <w:r>
-        <w:t>When we see energetic compensation, it has a couple of implications for the types of processes affecting community structure and how we think about the resilience of community-level attributes to species’ fluctuations.</w:t>
-      </w:r>
-    </w:p>
-    <w:p>
-      <w:pPr>
-        <w:pStyle w:val="ListParagraph"/>
-        <w:numPr>
-          <w:ilvl w:val="1"/>
-          <w:numId w:val="1"/>
-        </w:numPr>
-      </w:pPr>
-      <w:r>
-        <w:t xml:space="preserve">Energetic compensation is consistent with a zero-sum competitive dynamic, in which species are in tight competition for limited resources, and any increases in abundance from one species come at the expense of others. </w:t>
-      </w:r>
-    </w:p>
-    <w:p>
-      <w:pPr>
-        <w:pStyle w:val="ListParagraph"/>
-        <w:numPr>
-          <w:ilvl w:val="1"/>
-          <w:numId w:val="1"/>
-        </w:numPr>
-      </w:pPr>
-      <w:r>
-        <w:t>It also by definition means that community function, in terms of energy use, is resilient to changes in species composition.</w:t>
+        <w:t>5</w:t>
+      </w:r>
+    </w:p>
+    <w:p>
+      <w:pPr>
+        <w:pStyle w:val="ListParagraph"/>
+        <w:numPr>
+          <w:ilvl w:val="1"/>
+          <w:numId w:val="1"/>
+        </w:numPr>
+      </w:pPr>
+      <w:r>
+        <w:t xml:space="preserve">For energetic to be possible in an assemblage, different species need to be able to exploit the same resources under the same environmental conditions. This might be because some or all the species are identical – which could be consistent with a neutral dynamic – or because subsets of species in the assemblage but share overlapping traits related to resource use and their fitness under the local environmental conditions. </w:t>
       </w:r>
     </w:p>
     <w:p>
@@ -266,19 +214,60 @@
         <w:t xml:space="preserve">SLIDE </w:t>
       </w:r>
       <w:r>
-        <w:t>5</w:t>
-      </w:r>
-    </w:p>
-    <w:p>
-      <w:pPr>
-        <w:pStyle w:val="ListParagraph"/>
-        <w:numPr>
-          <w:ilvl w:val="1"/>
-          <w:numId w:val="1"/>
-        </w:numPr>
-      </w:pPr>
-      <w:r>
-        <w:t xml:space="preserve">For energetic to be possible in an assemblage, different species need to be able to exploit the same resources under the same environmental conditions. This might be because some or all the species are identical – which could be consistent with a neutral dynamic – or because subsets of species in the assemblage differ along some niche axes, but share overlapping traits related to resource use and their fitness under the local environmental conditions. </w:t>
+        <w:t>6</w:t>
+      </w:r>
+    </w:p>
+    <w:p>
+      <w:pPr>
+        <w:pStyle w:val="ListParagraph"/>
+        <w:numPr>
+          <w:ilvl w:val="1"/>
+          <w:numId w:val="1"/>
+        </w:numPr>
+      </w:pPr>
+      <w:r>
+        <w:t xml:space="preserve">I mention current environmental conditions, because as we know, </w:t>
+      </w:r>
+      <w:proofErr w:type="spellStart"/>
+      <w:r>
+        <w:t>competiton</w:t>
+      </w:r>
+      <w:proofErr w:type="spellEnd"/>
+      <w:r>
+        <w:t xml:space="preserve"> and compensation are inherently temporally dependent processes. </w:t>
+      </w:r>
+    </w:p>
+    <w:p>
+      <w:pPr>
+        <w:pStyle w:val="ListParagraph"/>
+        <w:numPr>
+          <w:ilvl w:val="0"/>
+          <w:numId w:val="1"/>
+        </w:numPr>
+      </w:pPr>
+      <w:r>
+        <w:t xml:space="preserve">SLIDE </w:t>
+      </w:r>
+      <w:r>
+        <w:t>8</w:t>
+      </w:r>
+    </w:p>
+    <w:p>
+      <w:pPr>
+        <w:pStyle w:val="ListParagraph"/>
+        <w:numPr>
+          <w:ilvl w:val="1"/>
+          <w:numId w:val="1"/>
+        </w:numPr>
+      </w:pPr>
+      <w:r>
+        <w:t xml:space="preserve"> </w:t>
+      </w:r>
+      <w:r>
+        <w:t>F</w:t>
+      </w:r>
+      <w:r>
+        <w:t>luctuating environmental conditions often impact different competitors in different ways. Species that perform similarly under some conditions may have a very different competitive dynamic under other conditions.</w:t>
       </w:r>
     </w:p>
     <w:p>
@@ -294,552 +283,417 @@
         <w:t xml:space="preserve">SLIDE </w:t>
       </w:r>
       <w:r>
-        <w:t>6</w:t>
-      </w:r>
-    </w:p>
-    <w:p>
-      <w:pPr>
-        <w:pStyle w:val="ListParagraph"/>
-        <w:numPr>
-          <w:ilvl w:val="1"/>
-          <w:numId w:val="1"/>
-        </w:numPr>
-      </w:pPr>
-      <w:r>
-        <w:t>When compensation is happening within this kind of a niche structure, it becomes important to look at it from a specifically temporal perspective.</w:t>
-      </w:r>
-    </w:p>
-    <w:p>
-      <w:pPr>
-        <w:pStyle w:val="ListParagraph"/>
-        <w:numPr>
-          <w:ilvl w:val="0"/>
-          <w:numId w:val="1"/>
-        </w:numPr>
-        <w:rPr>
-          <w:strike/>
-        </w:rPr>
-      </w:pPr>
-      <w:r>
-        <w:rPr>
-          <w:strike/>
-        </w:rPr>
-        <w:t xml:space="preserve">SLIDE </w:t>
-      </w:r>
-      <w:r>
-        <w:rPr>
-          <w:strike/>
-        </w:rPr>
-        <w:t>7</w:t>
-      </w:r>
-    </w:p>
-    <w:p>
-      <w:pPr>
-        <w:pStyle w:val="ListParagraph"/>
-        <w:numPr>
-          <w:ilvl w:val="1"/>
-          <w:numId w:val="1"/>
-        </w:numPr>
-        <w:rPr>
-          <w:strike/>
-        </w:rPr>
-      </w:pPr>
-      <w:r>
-        <w:rPr>
-          <w:strike/>
-        </w:rPr>
-        <w:t xml:space="preserve">One example of this is, if an assemblage doesn’t contain a species that overlaps enough with another species to compensate for that species going extinct – but a species with the right traits exists somewhere in the broader metacommunity – compensation may not occur until that species disperses to the local community. </w:t>
+        <w:t>9</w:t>
+      </w:r>
+    </w:p>
+    <w:p>
+      <w:pPr>
+        <w:pStyle w:val="ListParagraph"/>
+        <w:numPr>
+          <w:ilvl w:val="1"/>
+          <w:numId w:val="1"/>
+        </w:numPr>
+      </w:pPr>
+      <w:r>
+        <w:t>This is the angle that we’re going to dig into further in this talk.</w:t>
+      </w:r>
+      <w:r>
+        <w:t xml:space="preserve"> Specifically, we’re interested in how changing environmental conditions over time impact energetic compensation.</w:t>
+      </w:r>
+    </w:p>
+    <w:p>
+      <w:pPr>
+        <w:pStyle w:val="ListParagraph"/>
+        <w:numPr>
+          <w:ilvl w:val="0"/>
+          <w:numId w:val="1"/>
+        </w:numPr>
+      </w:pPr>
+      <w:r>
+        <w:t>SLIDE 1</w:t>
+      </w:r>
+      <w:r>
+        <w:t>3</w:t>
+      </w:r>
+    </w:p>
+    <w:p>
+      <w:pPr>
+        <w:pStyle w:val="ListParagraph"/>
+        <w:numPr>
+          <w:ilvl w:val="1"/>
+          <w:numId w:val="1"/>
+        </w:numPr>
+      </w:pPr>
+      <w:r>
+        <w:t xml:space="preserve">We’ll use the Portal Project. The Portal Project is a long-running experiment </w:t>
+      </w:r>
+      <w:r>
+        <w:t xml:space="preserve">on desert rodents </w:t>
+      </w:r>
+      <w:r>
+        <w:t xml:space="preserve">that – among other things – has taught us a lot about competition, and specifically energetic compensation, in natural assemblages. </w:t>
+      </w:r>
+    </w:p>
+    <w:p>
+      <w:pPr>
+        <w:pStyle w:val="ListParagraph"/>
+        <w:numPr>
+          <w:ilvl w:val="1"/>
+          <w:numId w:val="1"/>
+        </w:numPr>
+      </w:pPr>
+      <w:r>
+        <w:t xml:space="preserve">There are three major groups of players in this system. </w:t>
       </w:r>
       <w:proofErr w:type="gramStart"/>
       <w:r>
-        <w:rPr>
-          <w:strike/>
-        </w:rPr>
-        <w:t>So</w:t>
+        <w:t>First</w:t>
       </w:r>
       <w:proofErr w:type="gramEnd"/>
       <w:r>
-        <w:rPr>
-          <w:strike/>
-        </w:rPr>
-        <w:t xml:space="preserve"> dispersal limitation can introduce long time lags in compensation occurring at all.</w:t>
-      </w:r>
-    </w:p>
-    <w:p>
-      <w:pPr>
-        <w:pStyle w:val="ListParagraph"/>
-        <w:numPr>
-          <w:ilvl w:val="0"/>
-          <w:numId w:val="1"/>
-        </w:numPr>
-      </w:pPr>
-      <w:r>
-        <w:t xml:space="preserve">SLIDE </w:t>
-      </w:r>
-      <w:r>
-        <w:t>8</w:t>
-      </w:r>
-    </w:p>
-    <w:p>
-      <w:pPr>
-        <w:pStyle w:val="ListParagraph"/>
-        <w:numPr>
-          <w:ilvl w:val="1"/>
-          <w:numId w:val="1"/>
-        </w:numPr>
-      </w:pPr>
-      <w:r>
-        <w:t>A</w:t>
-      </w:r>
-      <w:r>
-        <w:t>s we know, fluctuating environmental conditions often impact different competitors in different ways. Species that perform similarly under some conditions may have a very different competitive dynamic under other conditions.</w:t>
-      </w:r>
-    </w:p>
-    <w:p>
-      <w:pPr>
-        <w:pStyle w:val="ListParagraph"/>
-        <w:numPr>
-          <w:ilvl w:val="0"/>
-          <w:numId w:val="1"/>
-        </w:numPr>
-      </w:pPr>
-      <w:r>
-        <w:t xml:space="preserve">SLIDE </w:t>
-      </w:r>
-      <w:r>
-        <w:t>9</w:t>
-      </w:r>
-    </w:p>
-    <w:p>
-      <w:pPr>
-        <w:pStyle w:val="ListParagraph"/>
-        <w:numPr>
-          <w:ilvl w:val="1"/>
-          <w:numId w:val="1"/>
-        </w:numPr>
-      </w:pPr>
-      <w:r>
-        <w:t>This is the angle that we’re going to dig into further in this talk.</w:t>
-      </w:r>
-    </w:p>
-    <w:p>
-      <w:pPr>
-        <w:pStyle w:val="ListParagraph"/>
-        <w:numPr>
-          <w:ilvl w:val="0"/>
-          <w:numId w:val="1"/>
-        </w:numPr>
-        <w:rPr>
-          <w:strike/>
-        </w:rPr>
-      </w:pPr>
-      <w:r>
-        <w:rPr>
-          <w:strike/>
-        </w:rPr>
-        <w:t xml:space="preserve">SLIDE </w:t>
-      </w:r>
-      <w:r>
-        <w:rPr>
-          <w:strike/>
-        </w:rPr>
-        <w:t>12</w:t>
-      </w:r>
-    </w:p>
-    <w:p>
-      <w:pPr>
-        <w:pStyle w:val="ListParagraph"/>
-        <w:numPr>
-          <w:ilvl w:val="1"/>
-          <w:numId w:val="1"/>
-        </w:numPr>
-        <w:rPr>
-          <w:strike/>
-        </w:rPr>
-      </w:pPr>
-      <w:r>
-        <w:rPr>
-          <w:strike/>
-        </w:rPr>
-        <w:t>Specifically, we’re looking at the question of how changes in environmental conditions over time affect the energetic compensation we observe in empirical assemblages.</w:t>
-      </w:r>
-    </w:p>
-    <w:p>
-      <w:pPr>
-        <w:pStyle w:val="ListParagraph"/>
-        <w:numPr>
-          <w:ilvl w:val="0"/>
-          <w:numId w:val="1"/>
-        </w:numPr>
-      </w:pPr>
-      <w:r>
-        <w:t>SLIDE 1</w:t>
-      </w:r>
-      <w:r>
-        <w:t>3</w:t>
-      </w:r>
-    </w:p>
-    <w:p>
-      <w:pPr>
-        <w:pStyle w:val="ListParagraph"/>
-        <w:numPr>
-          <w:ilvl w:val="1"/>
-          <w:numId w:val="1"/>
-        </w:numPr>
-      </w:pPr>
-      <w:r>
-        <w:t xml:space="preserve">We’ll use the Portal Project. The Portal Project is a long-running experiment that – among other things – has taught us a lot about competition, and specifically energetic compensation, in natural assemblages. </w:t>
-      </w:r>
-    </w:p>
-    <w:p>
-      <w:pPr>
-        <w:pStyle w:val="ListParagraph"/>
-        <w:numPr>
-          <w:ilvl w:val="1"/>
-          <w:numId w:val="1"/>
-        </w:numPr>
-      </w:pPr>
-      <w:r>
-        <w:t xml:space="preserve">There are three major groups of players in this system. </w:t>
+        <w:t xml:space="preserve"> we have kangaroo rats, which are the largest species in the system and are competitively and behaviorally dominant</w:t>
+      </w:r>
+      <w:r>
+        <w:t>. The core of the Portal Project is a set of</w:t>
+      </w:r>
+      <w:r>
+        <w:t xml:space="preserve"> experimental exclosure plots where kangaroo rats are removed, to study how the rest of the system responds to the loss of kangaroo rats.</w:t>
+      </w:r>
+    </w:p>
+    <w:p>
+      <w:pPr>
+        <w:pStyle w:val="ListParagraph"/>
+        <w:numPr>
+          <w:ilvl w:val="1"/>
+          <w:numId w:val="1"/>
+        </w:numPr>
+      </w:pPr>
+      <w:r>
+        <w:t>For the rest of the community, first</w:t>
+      </w:r>
+      <w:r>
+        <w:t xml:space="preserve"> we have Bailey’s pocket mouse. This mouse is similar in size to kangaroo </w:t>
       </w:r>
       <w:proofErr w:type="gramStart"/>
       <w:r>
-        <w:t>First</w:t>
+        <w:t>rats, but</w:t>
       </w:r>
       <w:proofErr w:type="gramEnd"/>
       <w:r>
-        <w:t xml:space="preserve"> we have kangaroo rats, which are the largest species in the system and are competitively and behaviorally dominant</w:t>
-      </w:r>
-      <w:r>
-        <w:t>. The core of the Portal Project is a set of</w:t>
-      </w:r>
-      <w:r>
-        <w:t xml:space="preserve"> experimental exclosure plots where kangaroo rats are removed, to study how the rest of the system responds to the loss of kangaroo rats.</w:t>
-      </w:r>
-    </w:p>
-    <w:p>
-      <w:pPr>
-        <w:pStyle w:val="ListParagraph"/>
-        <w:numPr>
-          <w:ilvl w:val="1"/>
-          <w:numId w:val="1"/>
-        </w:numPr>
-      </w:pPr>
-      <w:r>
-        <w:t>For the rest of the community, first</w:t>
-      </w:r>
-      <w:r>
-        <w:t xml:space="preserve"> we have Bailey’s pocket mouse. This mouse is similar in size to kangaroo </w:t>
+        <w:t xml:space="preserve"> is able to access the exclosure plots. </w:t>
+      </w:r>
+      <w:r>
+        <w:t xml:space="preserve">Bailey’s pocket mouse was not present at the site at the beginning of the </w:t>
       </w:r>
       <w:proofErr w:type="gramStart"/>
       <w:r>
-        <w:t>rats, but</w:t>
+        <w:t>experiment, but</w:t>
       </w:r>
       <w:proofErr w:type="gramEnd"/>
       <w:r>
-        <w:t xml:space="preserve"> is able to access the exclosure plots. </w:t>
-      </w:r>
-      <w:r>
-        <w:t xml:space="preserve">Bailey’s pocket mouse was not present at the site at the beginning of the </w:t>
+        <w:t xml:space="preserve"> established at the site in the mid-1990s and became quite abundant, especially on exclosure plots. </w:t>
+      </w:r>
+    </w:p>
+    <w:p>
+      <w:pPr>
+        <w:pStyle w:val="ListParagraph"/>
+        <w:numPr>
+          <w:ilvl w:val="1"/>
+          <w:numId w:val="1"/>
+        </w:numPr>
+      </w:pPr>
+      <w:r>
+        <w:t xml:space="preserve">Last, we have the remaining </w:t>
+      </w:r>
+      <w:r>
+        <w:t>species of small granivores that have access to the exclosure plots</w:t>
+      </w:r>
+      <w:r>
+        <w:t xml:space="preserve">. </w:t>
+      </w:r>
+      <w:r>
+        <w:t xml:space="preserve">For the purposes of this talk, we’ll consider them as a group. </w:t>
+      </w:r>
+    </w:p>
+    <w:p>
+      <w:pPr>
+        <w:pStyle w:val="ListParagraph"/>
+        <w:numPr>
+          <w:ilvl w:val="0"/>
+          <w:numId w:val="1"/>
+        </w:numPr>
+      </w:pPr>
+      <w:r>
+        <w:t>SLIDE 14</w:t>
+      </w:r>
+    </w:p>
+    <w:p>
+      <w:pPr>
+        <w:pStyle w:val="ListParagraph"/>
+        <w:numPr>
+          <w:ilvl w:val="1"/>
+          <w:numId w:val="1"/>
+        </w:numPr>
+      </w:pPr>
+      <w:r>
+        <w:t xml:space="preserve">Previous work with Portal has found that energetic compensation occurs in this system, driven primarily by Bailey’s pocket mouse. </w:t>
+      </w:r>
+    </w:p>
+    <w:p>
+      <w:pPr>
+        <w:pStyle w:val="ListParagraph"/>
+        <w:numPr>
+          <w:ilvl w:val="1"/>
+          <w:numId w:val="1"/>
+        </w:numPr>
+      </w:pPr>
+      <w:r>
+        <w:t xml:space="preserve">At the beginning of the study, Bailey’s was not present in the community. While the other small granivores increased in abundance on exclosure plots, they did not come close to compensating for the loss of energy use due to the loss of kangaroo rats. </w:t>
+      </w:r>
+    </w:p>
+    <w:p>
+      <w:pPr>
+        <w:pStyle w:val="ListParagraph"/>
+        <w:numPr>
+          <w:ilvl w:val="1"/>
+          <w:numId w:val="1"/>
+        </w:numPr>
+      </w:pPr>
+      <w:r>
+        <w:t xml:space="preserve">This changed beginning in 1996, when Bailey’s pocket mouse established at the site. </w:t>
       </w:r>
       <w:proofErr w:type="gramStart"/>
       <w:r>
-        <w:t>experiment, but</w:t>
+        <w:t>Bailey’s</w:t>
       </w:r>
       <w:proofErr w:type="gramEnd"/>
       <w:r>
-        <w:t xml:space="preserve"> established at the site in the mid-1990s and became quite abundant, especially on exclosure plots. </w:t>
-      </w:r>
-    </w:p>
-    <w:p>
-      <w:pPr>
-        <w:pStyle w:val="ListParagraph"/>
-        <w:numPr>
-          <w:ilvl w:val="1"/>
-          <w:numId w:val="1"/>
-        </w:numPr>
-      </w:pPr>
-      <w:r>
-        <w:t xml:space="preserve">Last, we have the remaining </w:t>
-      </w:r>
-      <w:r>
-        <w:t>species of small granivores that have access to the exclosure plots</w:t>
-      </w:r>
-      <w:r>
-        <w:t xml:space="preserve">. </w:t>
-      </w:r>
-      <w:r>
-        <w:t xml:space="preserve">For the purposes of this talk, we’ll consider them as a group. </w:t>
-      </w:r>
-    </w:p>
-    <w:p>
-      <w:pPr>
-        <w:pStyle w:val="ListParagraph"/>
-        <w:numPr>
-          <w:ilvl w:val="0"/>
-          <w:numId w:val="1"/>
-        </w:numPr>
-      </w:pPr>
-      <w:r>
-        <w:t>SLIDE 14</w:t>
-      </w:r>
-    </w:p>
-    <w:p>
-      <w:pPr>
-        <w:pStyle w:val="ListParagraph"/>
-        <w:numPr>
-          <w:ilvl w:val="1"/>
-          <w:numId w:val="1"/>
-        </w:numPr>
-      </w:pPr>
-      <w:r>
-        <w:t xml:space="preserve">Previous work with Portal has found that energetic compensation occurs in this system, driven primarily by Bailey’s pocket mouse. </w:t>
-      </w:r>
-    </w:p>
-    <w:p>
-      <w:pPr>
-        <w:pStyle w:val="ListParagraph"/>
-        <w:numPr>
-          <w:ilvl w:val="1"/>
-          <w:numId w:val="1"/>
-        </w:numPr>
-      </w:pPr>
-      <w:r>
-        <w:t xml:space="preserve">At the beginning of the study, Bailey’s was not present in the community. While the other small granivores increased in abundance on exclosure plots, they did not come close to compensating for the loss of energy use due to the loss of kangaroo rats. </w:t>
-      </w:r>
-    </w:p>
-    <w:p>
-      <w:pPr>
-        <w:pStyle w:val="ListParagraph"/>
-        <w:numPr>
-          <w:ilvl w:val="1"/>
-          <w:numId w:val="1"/>
-        </w:numPr>
-      </w:pPr>
+        <w:t xml:space="preserve"> became especially abundant on exclosure plots, effectively absorbing most of the energy left over due to kangaroo rat removal. </w:t>
+      </w:r>
+    </w:p>
+    <w:p>
+      <w:pPr>
+        <w:pStyle w:val="ListParagraph"/>
+        <w:numPr>
+          <w:ilvl w:val="0"/>
+          <w:numId w:val="1"/>
+        </w:numPr>
+      </w:pPr>
+      <w:r>
+        <w:t>SLIDE 15</w:t>
+      </w:r>
+    </w:p>
+    <w:p>
+      <w:pPr>
+        <w:pStyle w:val="ListParagraph"/>
+        <w:numPr>
+          <w:ilvl w:val="1"/>
+          <w:numId w:val="1"/>
+        </w:numPr>
+      </w:pPr>
+      <w:r>
+        <w:t xml:space="preserve">Over the decades, we have observed major environmental shifts at the site, which have had major impacts on the rodent community. </w:t>
+      </w:r>
+    </w:p>
+    <w:p>
+      <w:pPr>
+        <w:pStyle w:val="ListParagraph"/>
+        <w:numPr>
+          <w:ilvl w:val="1"/>
+          <w:numId w:val="1"/>
+        </w:numPr>
+      </w:pPr>
+      <w:r>
+        <w:t>Most recently, there was a period of extended, severe drought ending around 2010. Coming out of that drought, Bailey’s pocket mouse has become very scarce at the site.</w:t>
+      </w:r>
+    </w:p>
+    <w:p>
+      <w:pPr>
+        <w:pStyle w:val="ListParagraph"/>
+        <w:numPr>
+          <w:ilvl w:val="1"/>
+          <w:numId w:val="1"/>
+        </w:numPr>
+      </w:pPr>
+      <w:r>
+        <w:t xml:space="preserve">Here we have a plot of </w:t>
+      </w:r>
+      <w:r>
+        <w:t xml:space="preserve">the proportion of total community energy being used by Bailey’s over time. </w:t>
+      </w:r>
+      <w:r>
+        <w:t>We can see that Bailey’s was absent until the mid-</w:t>
+      </w:r>
+      <w:proofErr w:type="gramStart"/>
+      <w:r>
+        <w:t>1990s, and</w:t>
+      </w:r>
+      <w:proofErr w:type="gramEnd"/>
+      <w:r>
+        <w:t xml:space="preserve"> became quite abundant from the 1990s to the early 2000s. Since 2010, it has declined so sharply that it is nearly absent on control plots. </w:t>
+      </w:r>
+    </w:p>
+    <w:p>
+      <w:pPr>
+        <w:pStyle w:val="ListParagraph"/>
+        <w:numPr>
+          <w:ilvl w:val="0"/>
+          <w:numId w:val="1"/>
+        </w:numPr>
+      </w:pPr>
+      <w:r>
+        <w:t xml:space="preserve">Also, over the course of the study, the community </w:t>
+      </w:r>
+      <w:proofErr w:type="gramStart"/>
+      <w:r>
+        <w:t>as a whole has</w:t>
+      </w:r>
+      <w:proofErr w:type="gramEnd"/>
+      <w:r>
+        <w:t xml:space="preserve"> shifted to favor small granivores over kangaroo rats</w:t>
+      </w:r>
+      <w:r>
+        <w:t>.</w:t>
+      </w:r>
+      <w:r>
+        <w:t xml:space="preserve"> Here we have a plot of the proportion of total community energy being used by small granivores, or all species other than kangaroo rats. These non-kangaroo-rat species have taken over a larger share of </w:t>
+      </w:r>
       <w:r>
         <w:lastRenderedPageBreak/>
-        <w:t xml:space="preserve">This changed beginning in 1996, when Bailey’s pocket mouse established at the site. </w:t>
+        <w:t>energy use over time.</w:t>
+      </w:r>
+      <w:r>
+        <w:t xml:space="preserve"> </w:t>
+      </w:r>
+      <w:r>
+        <w:t xml:space="preserve">This is probably because the habitat at the site has shifted from a relatively open grassland to a shrubland, which provides better habitat for smaller granivores. </w:t>
+      </w:r>
+    </w:p>
+    <w:p>
+      <w:pPr>
+        <w:pStyle w:val="ListParagraph"/>
+        <w:numPr>
+          <w:ilvl w:val="0"/>
+          <w:numId w:val="1"/>
+        </w:numPr>
+      </w:pPr>
+      <w:r>
+        <w:t>SLIDE 16</w:t>
+      </w:r>
+    </w:p>
+    <w:p>
+      <w:pPr>
+        <w:pStyle w:val="ListParagraph"/>
+        <w:numPr>
+          <w:ilvl w:val="1"/>
+          <w:numId w:val="1"/>
+        </w:numPr>
+      </w:pPr>
+      <w:r>
+        <w:t>We wanted to know how the combined effects of the decline in Bailey’s pocket mouse, and the community-wide shift favoring smaller granivores, have affected energetic compensation since 2010.</w:t>
+      </w:r>
+    </w:p>
+    <w:p>
+      <w:pPr>
+        <w:pStyle w:val="ListParagraph"/>
+        <w:numPr>
+          <w:ilvl w:val="0"/>
+          <w:numId w:val="1"/>
+        </w:numPr>
+      </w:pPr>
+      <w:r>
+        <w:t>SLIDE 17</w:t>
+      </w:r>
+    </w:p>
+    <w:p>
+      <w:pPr>
+        <w:pStyle w:val="ListParagraph"/>
+        <w:numPr>
+          <w:ilvl w:val="1"/>
+          <w:numId w:val="1"/>
+        </w:numPr>
+      </w:pPr>
+      <w:r>
+        <w:t xml:space="preserve">One possibility is that other species of smaller granivores have taken over for Bailey’s pocket </w:t>
       </w:r>
       <w:proofErr w:type="gramStart"/>
       <w:r>
-        <w:t>Bailey’s</w:t>
+        <w:t>mouse, and</w:t>
       </w:r>
       <w:proofErr w:type="gramEnd"/>
       <w:r>
-        <w:t xml:space="preserve"> became especially abundant on exclosure plots, effectively absorbing most of the energy left over due to kangaroo rat removal. </w:t>
-      </w:r>
-    </w:p>
-    <w:p>
-      <w:pPr>
-        <w:pStyle w:val="ListParagraph"/>
-        <w:numPr>
-          <w:ilvl w:val="0"/>
-          <w:numId w:val="1"/>
-        </w:numPr>
-      </w:pPr>
-      <w:r>
-        <w:t>SLIDE 15</w:t>
-      </w:r>
-    </w:p>
-    <w:p>
-      <w:pPr>
-        <w:pStyle w:val="ListParagraph"/>
-        <w:numPr>
-          <w:ilvl w:val="1"/>
-          <w:numId w:val="1"/>
-        </w:numPr>
-      </w:pPr>
-      <w:r>
-        <w:t xml:space="preserve">Over the decades, we have observed major environmental shifts at the site, which have had major impacts on the rodent community. </w:t>
-      </w:r>
-    </w:p>
-    <w:p>
-      <w:pPr>
-        <w:pStyle w:val="ListParagraph"/>
-        <w:numPr>
-          <w:ilvl w:val="1"/>
-          <w:numId w:val="1"/>
-        </w:numPr>
-      </w:pPr>
-      <w:r>
-        <w:t>Most recently, there was a period of extended, severe drought ending around 2010. Coming out of that drought, Bailey’s pocket mouse has become very scarce at the site.</w:t>
-      </w:r>
-    </w:p>
-    <w:p>
-      <w:pPr>
-        <w:pStyle w:val="ListParagraph"/>
-        <w:numPr>
-          <w:ilvl w:val="1"/>
-          <w:numId w:val="1"/>
-        </w:numPr>
-      </w:pPr>
-      <w:r>
-        <w:t xml:space="preserve">Here we have a plot of </w:t>
-      </w:r>
-      <w:r>
-        <w:t xml:space="preserve">the proportion of total community energy being used by Bailey’s over time. </w:t>
-      </w:r>
-      <w:r>
-        <w:t>We can see that Bailey’s was absent until the mid-</w:t>
+        <w:t xml:space="preserve"> have maintained energetic compensation even though Bailey’s has declined. </w:t>
+      </w:r>
+    </w:p>
+    <w:p>
+      <w:pPr>
+        <w:pStyle w:val="ListParagraph"/>
+        <w:numPr>
+          <w:ilvl w:val="0"/>
+          <w:numId w:val="1"/>
+        </w:numPr>
+      </w:pPr>
+      <w:r>
+        <w:t>SLIDE 18</w:t>
+      </w:r>
+    </w:p>
+    <w:p>
+      <w:pPr>
+        <w:pStyle w:val="ListParagraph"/>
+        <w:numPr>
+          <w:ilvl w:val="1"/>
+          <w:numId w:val="1"/>
+        </w:numPr>
+      </w:pPr>
+      <w:r>
+        <w:t xml:space="preserve">Another possibility is that compensation is still mostly dependent on Bailey’s, and that, since Bailey’s has declined at the site, compensation has broken down. </w:t>
+      </w:r>
+    </w:p>
+    <w:p>
+      <w:pPr>
+        <w:pStyle w:val="ListParagraph"/>
+        <w:numPr>
+          <w:ilvl w:val="0"/>
+          <w:numId w:val="1"/>
+        </w:numPr>
+      </w:pPr>
+      <w:r>
+        <w:t>SLIDE 19</w:t>
+      </w:r>
+    </w:p>
+    <w:p>
+      <w:pPr>
+        <w:pStyle w:val="ListParagraph"/>
+        <w:numPr>
+          <w:ilvl w:val="1"/>
+          <w:numId w:val="1"/>
+        </w:numPr>
+      </w:pPr>
+      <w:r>
+        <w:t xml:space="preserve">Going to the real results, we found that, since Bailey’s has declined, energetic compensation has declined. Small granivores on exclosure plots are now absorbing only about an average of 20% of the energy made available through kangaroo rat removal, down from more than 50% when Bailey’s was dominant. This is </w:t>
       </w:r>
       <w:proofErr w:type="gramStart"/>
       <w:r>
-        <w:t>1990s, and</w:t>
+        <w:t>similar</w:t>
+      </w:r>
+      <w:r>
+        <w:t xml:space="preserve"> to</w:t>
       </w:r>
       <w:proofErr w:type="gramEnd"/>
       <w:r>
-        <w:t xml:space="preserve"> became quite abundant from the 1990s to the early 2000s. Since 2010, it has declined so sharply that it is nearly absent on control plots. </w:t>
-      </w:r>
-    </w:p>
-    <w:p>
-      <w:pPr>
-        <w:pStyle w:val="ListParagraph"/>
-        <w:numPr>
-          <w:ilvl w:val="0"/>
-          <w:numId w:val="1"/>
-        </w:numPr>
-      </w:pPr>
-      <w:r>
-        <w:t xml:space="preserve">Also, over the course of the study, the community </w:t>
-      </w:r>
-      <w:proofErr w:type="gramStart"/>
-      <w:r>
-        <w:t>as a whole has</w:t>
-      </w:r>
-      <w:proofErr w:type="gramEnd"/>
-      <w:r>
-        <w:t xml:space="preserve"> shifted to favor small granivores over kangaroo rats. </w:t>
-      </w:r>
-      <w:r>
-        <w:t xml:space="preserve">At the beginning of the study, kangaroo rats accounted for a greater proportion of the total community energy use than they </w:t>
-      </w:r>
-      <w:r>
-        <w:t xml:space="preserve">do now. This is probably because the habitat at the site has shifted from a relatively open grassland to a shrubland, which provides better habitat for smaller granivores. </w:t>
-      </w:r>
-    </w:p>
-    <w:p>
-      <w:pPr>
-        <w:pStyle w:val="ListParagraph"/>
-        <w:numPr>
-          <w:ilvl w:val="0"/>
-          <w:numId w:val="1"/>
-        </w:numPr>
-      </w:pPr>
-      <w:r>
-        <w:t>SLIDE 16</w:t>
-      </w:r>
-    </w:p>
-    <w:p>
-      <w:pPr>
-        <w:pStyle w:val="ListParagraph"/>
-        <w:numPr>
-          <w:ilvl w:val="1"/>
-          <w:numId w:val="1"/>
-        </w:numPr>
-      </w:pPr>
-      <w:r>
-        <w:t>We wanted to know how the combined effects of the decline in Bailey’s pocket mouse, and the community-wide shift favoring smaller granivores, have affected energetic compensation since 2010.</w:t>
-      </w:r>
-    </w:p>
-    <w:p>
-      <w:pPr>
-        <w:pStyle w:val="ListParagraph"/>
-        <w:numPr>
-          <w:ilvl w:val="0"/>
-          <w:numId w:val="1"/>
-        </w:numPr>
-      </w:pPr>
-      <w:r>
-        <w:t>SLIDE 17</w:t>
-      </w:r>
-    </w:p>
-    <w:p>
-      <w:pPr>
-        <w:pStyle w:val="ListParagraph"/>
-        <w:numPr>
-          <w:ilvl w:val="1"/>
-          <w:numId w:val="1"/>
-        </w:numPr>
-      </w:pPr>
-      <w:r>
-        <w:t xml:space="preserve">One possibility is that other species of smaller granivores have taken over for Bailey’s pocket </w:t>
-      </w:r>
-      <w:proofErr w:type="gramStart"/>
-      <w:r>
-        <w:t>mouse, and</w:t>
-      </w:r>
-      <w:proofErr w:type="gramEnd"/>
-      <w:r>
-        <w:t xml:space="preserve"> have maintained energetic compensation even though Bailey’s has declined. </w:t>
-      </w:r>
-      <w:r>
-        <w:rPr>
-          <w:strike/>
-        </w:rPr>
-        <w:t>This is a hypothetical representation of what that might look like.</w:t>
-      </w:r>
-      <w:r>
-        <w:t xml:space="preserve"> </w:t>
-      </w:r>
-    </w:p>
-    <w:p>
-      <w:pPr>
-        <w:pStyle w:val="ListParagraph"/>
-        <w:numPr>
-          <w:ilvl w:val="0"/>
-          <w:numId w:val="1"/>
-        </w:numPr>
-      </w:pPr>
-      <w:r>
-        <w:t>SLIDE 18</w:t>
-      </w:r>
-    </w:p>
-    <w:p>
-      <w:pPr>
-        <w:pStyle w:val="ListParagraph"/>
-        <w:numPr>
-          <w:ilvl w:val="1"/>
-          <w:numId w:val="1"/>
-        </w:numPr>
-      </w:pPr>
-      <w:r>
-        <w:t xml:space="preserve">Another possibility is that compensation is still mostly dependent on Bailey’s, and that, since Bailey’s has declined at the site, compensation has broken down. </w:t>
-      </w:r>
-    </w:p>
-    <w:p>
-      <w:pPr>
-        <w:pStyle w:val="ListParagraph"/>
-        <w:numPr>
-          <w:ilvl w:val="0"/>
-          <w:numId w:val="1"/>
-        </w:numPr>
-      </w:pPr>
-      <w:r>
-        <w:t>SLIDE 19</w:t>
-      </w:r>
-    </w:p>
-    <w:p>
-      <w:pPr>
-        <w:pStyle w:val="ListParagraph"/>
-        <w:numPr>
-          <w:ilvl w:val="1"/>
-          <w:numId w:val="1"/>
-        </w:numPr>
-      </w:pPr>
-      <w:r>
-        <w:t xml:space="preserve">Going to the real results, we found that, since Bailey’s has declined, energetic compensation has declined. Small granivores on exclosure plots are now absorbing only about an average of 20% of the energy made available through kangaroo rat removal, down from more than 50% when Bailey’s was dominant. This is comparable to the compensatory response observed in the decades before Bailey’s established at the site. </w:t>
-      </w:r>
-    </w:p>
-    <w:p>
-      <w:pPr>
-        <w:pStyle w:val="ListParagraph"/>
-        <w:numPr>
-          <w:ilvl w:val="1"/>
-          <w:numId w:val="1"/>
-        </w:numPr>
-      </w:pPr>
-      <w:r>
-        <w:t xml:space="preserve">However, we haven’t completely reverted to the earlier state space. Because of the whole community now contains a larger proportion of smaller granivores, the actual net loss of energy caused by kangaroo rat removal is much smaller now than in the 1980s and 1990s. </w:t>
+        <w:t xml:space="preserve"> the compensatory response observed in the decades before Bailey’s established at the site. </w:t>
+      </w:r>
+    </w:p>
+    <w:p>
+      <w:pPr>
+        <w:pStyle w:val="ListParagraph"/>
+        <w:numPr>
+          <w:ilvl w:val="1"/>
+          <w:numId w:val="1"/>
+        </w:numPr>
+      </w:pPr>
+      <w:r>
+        <w:t xml:space="preserve">However, we haven’t completely reverted to the earlier state space. Because of the whole community now contains a larger proportion of smaller granivores, the actual loss of energy caused by kangaroo rat removal is much smaller now than in the 1980s and 1990s. </w:t>
       </w:r>
     </w:p>
     <w:p>
@@ -863,91 +717,97 @@
         </w:numPr>
       </w:pPr>
       <w:r>
+        <w:t>The key observation here is that something must have changed between the early 2000s and now, that now prevents Bailey’s from having the same compensatory function that it did before the drought.</w:t>
+      </w:r>
+    </w:p>
+    <w:p>
+      <w:pPr>
+        <w:pStyle w:val="ListParagraph"/>
+        <w:numPr>
+          <w:ilvl w:val="1"/>
+          <w:numId w:val="1"/>
+        </w:numPr>
+      </w:pPr>
+      <w:r>
+        <w:t xml:space="preserve">Bailey’s is still present in the system, and there are still significant resources being left unused on kangaroo rat exclosure plots. Under earlier conditions, Bailey’s would have increased in abundance to exploit those resources and turn them into more pocket mice. </w:t>
+      </w:r>
+    </w:p>
+    <w:p>
+      <w:pPr>
+        <w:pStyle w:val="ListParagraph"/>
+        <w:numPr>
+          <w:ilvl w:val="1"/>
+          <w:numId w:val="1"/>
+        </w:numPr>
+      </w:pPr>
+      <w:r>
+        <w:t xml:space="preserve">It may be that recent environmental conditions are less favorable for Bailey’s pocket mouse. As in a lot of </w:t>
+      </w:r>
+      <w:r>
+        <w:t>the West</w:t>
+      </w:r>
+      <w:r>
+        <w:t xml:space="preserve">, Portal has tended towards a more extreme climate in recent years, with longer and more severe droughts. </w:t>
+      </w:r>
+    </w:p>
+    <w:p>
+      <w:pPr>
+        <w:pStyle w:val="ListParagraph"/>
+        <w:numPr>
+          <w:ilvl w:val="0"/>
+          <w:numId w:val="1"/>
+        </w:numPr>
+      </w:pPr>
+      <w:r>
+        <w:t>SLIDE 21</w:t>
+      </w:r>
+    </w:p>
+    <w:p>
+      <w:pPr>
+        <w:pStyle w:val="ListParagraph"/>
+        <w:numPr>
+          <w:ilvl w:val="1"/>
+          <w:numId w:val="1"/>
+        </w:numPr>
+      </w:pPr>
+      <w:r>
+        <w:t xml:space="preserve">These findings have implications for how we think about energetic compensation more broadly. </w:t>
+      </w:r>
+    </w:p>
+    <w:p>
+      <w:pPr>
+        <w:pStyle w:val="ListParagraph"/>
+        <w:numPr>
+          <w:ilvl w:val="1"/>
+          <w:numId w:val="1"/>
+        </w:numPr>
+      </w:pPr>
+      <w:r>
+        <w:t>First, it illustrates that compensation varies over time as the competitive dynamics between species changes. As conditions fluctuate, compensation may come and go, even within the same set of species.</w:t>
+      </w:r>
+    </w:p>
+    <w:p>
+      <w:pPr>
+        <w:pStyle w:val="ListParagraph"/>
+        <w:numPr>
+          <w:ilvl w:val="0"/>
+          <w:numId w:val="1"/>
+        </w:numPr>
+      </w:pPr>
+      <w:r>
+        <w:t>SLIDE 22</w:t>
+      </w:r>
+    </w:p>
+    <w:p>
+      <w:pPr>
+        <w:pStyle w:val="ListParagraph"/>
+        <w:numPr>
+          <w:ilvl w:val="1"/>
+          <w:numId w:val="1"/>
+        </w:numPr>
+      </w:pPr>
+      <w:r>
         <w:lastRenderedPageBreak/>
-        <w:t>The key observation here is that something must have changed between the early 2000s and now, that now prevents Bailey’s from having the same compensatory function that it did before the drought.</w:t>
-      </w:r>
-    </w:p>
-    <w:p>
-      <w:pPr>
-        <w:pStyle w:val="ListParagraph"/>
-        <w:numPr>
-          <w:ilvl w:val="1"/>
-          <w:numId w:val="1"/>
-        </w:numPr>
-      </w:pPr>
-      <w:r>
-        <w:t xml:space="preserve">Bailey’s is still present in the system, and there are still significant resources being left unused on kangaroo rat exclosure plots. Under earlier conditions, Bailey’s would have increased in abundance to exploit those resources and turn them into more pocket mice. </w:t>
-      </w:r>
-    </w:p>
-    <w:p>
-      <w:pPr>
-        <w:pStyle w:val="ListParagraph"/>
-        <w:numPr>
-          <w:ilvl w:val="1"/>
-          <w:numId w:val="1"/>
-        </w:numPr>
-      </w:pPr>
-      <w:r>
-        <w:t xml:space="preserve">It may be that recent environmental conditions are less favorable for Bailey’s pocket mouse. As in a lot of places, Portal has tended towards a more extreme climate in recent years, with longer and more severe droughts. </w:t>
-      </w:r>
-    </w:p>
-    <w:p>
-      <w:pPr>
-        <w:pStyle w:val="ListParagraph"/>
-        <w:numPr>
-          <w:ilvl w:val="0"/>
-          <w:numId w:val="1"/>
-        </w:numPr>
-      </w:pPr>
-      <w:r>
-        <w:t>SLIDE 21</w:t>
-      </w:r>
-    </w:p>
-    <w:p>
-      <w:pPr>
-        <w:pStyle w:val="ListParagraph"/>
-        <w:numPr>
-          <w:ilvl w:val="1"/>
-          <w:numId w:val="1"/>
-        </w:numPr>
-      </w:pPr>
-      <w:r>
-        <w:t xml:space="preserve">These findings have implications for how we think about energetic compensation more broadly. </w:t>
-      </w:r>
-    </w:p>
-    <w:p>
-      <w:pPr>
-        <w:pStyle w:val="ListParagraph"/>
-        <w:numPr>
-          <w:ilvl w:val="1"/>
-          <w:numId w:val="1"/>
-        </w:numPr>
-      </w:pPr>
-      <w:r>
-        <w:t>First, it illustrates that compensation varies over time as the competitive dynamics between species changes. As conditions fluctuate, compensation may come and go, even within the same set of species.</w:t>
-      </w:r>
-    </w:p>
-    <w:p>
-      <w:pPr>
-        <w:pStyle w:val="ListParagraph"/>
-        <w:numPr>
-          <w:ilvl w:val="0"/>
-          <w:numId w:val="1"/>
-        </w:numPr>
-      </w:pPr>
-      <w:r>
-        <w:t>SLIDE 22</w:t>
-      </w:r>
-    </w:p>
-    <w:p>
-      <w:pPr>
-        <w:pStyle w:val="ListParagraph"/>
-        <w:numPr>
-          <w:ilvl w:val="1"/>
-          <w:numId w:val="1"/>
-        </w:numPr>
-      </w:pPr>
-      <w:r>
         <w:t>This means that a zero-sum competitive dynamic, and the implications that would have for ecological and evolutionary dynamics, isn’t necessarily a consistent feature of a system, but may be an intermittent constraint that depends on both the species in the system and how their current context modulates their competitive dynamic.</w:t>
       </w:r>
     </w:p>
@@ -984,13 +844,25 @@
         </w:numPr>
       </w:pPr>
       <w:r>
-        <w:t xml:space="preserve">Finally, if this type of dynamic is common, it means that the ability of assemblages to maintain assemblage-level function depends on both who else is present in that assemblage, and how the functional overlap among those species shifts </w:t>
+        <w:t xml:space="preserve">Finally, if this type of </w:t>
+      </w:r>
+      <w:r>
+        <w:t>temporal variability in energetic compensation</w:t>
+      </w:r>
+      <w:r>
+        <w:t xml:space="preserve"> is common, it means that the ability of assemblages to maintain assemblage-level function </w:t>
+      </w:r>
+      <w:r>
+        <w:t xml:space="preserve">despite extinctions </w:t>
+      </w:r>
+      <w:r>
+        <w:t xml:space="preserve">depends on both who else is present in that assemblage, and how the functional overlap among those species shifts </w:t>
       </w:r>
       <w:r>
         <w:t>with</w:t>
       </w:r>
       <w:r>
-        <w:t xml:space="preserve"> changing environmental conditions. </w:t>
+        <w:t xml:space="preserve"> changing conditions. </w:t>
       </w:r>
     </w:p>
     <w:p>

</xml_diff>

<commit_message>
talk is ready to rerecord
</commit_message>
<xml_diff>
--- a/presentations/esa/script.docx
+++ b/presentations/esa/script.docx
@@ -504,7 +504,31 @@
         </w:numPr>
       </w:pPr>
       <w:r>
-        <w:t>Most recently, there was a period of extended, severe drought ending around 2010. Coming out of that drought, Bailey’s pocket mouse has become very scarce at the site.</w:t>
+        <w:t xml:space="preserve">Most recently, </w:t>
+      </w:r>
+      <w:r>
+        <w:t xml:space="preserve">around 2010, </w:t>
+      </w:r>
+      <w:r>
+        <w:t>there was a period of</w:t>
+      </w:r>
+      <w:r>
+        <w:t xml:space="preserve"> low plant productivity, a community-wide population crash, and then a period of </w:t>
+      </w:r>
+      <w:r>
+        <w:t xml:space="preserve">extended, severe </w:t>
+      </w:r>
+      <w:r>
+        <w:t>drought.</w:t>
+      </w:r>
+      <w:r>
+        <w:t xml:space="preserve"> Coming out of tha</w:t>
+      </w:r>
+      <w:r>
+        <w:t>t</w:t>
+      </w:r>
+      <w:r>
+        <w:t>, Bailey’s pocket mouse has become very scarce at the site.</w:t>
       </w:r>
     </w:p>
     <w:p>
@@ -556,17 +580,23 @@
         <w:t>.</w:t>
       </w:r>
       <w:r>
-        <w:t xml:space="preserve"> Here we have a plot of the proportion of total community energy being used by small granivores, or all species other than kangaroo rats. These non-kangaroo-rat species have taken over a larger share of </w:t>
+        <w:t xml:space="preserve"> Here we have a plot of the proportion of total community energy being used by small granivores, or all species other than </w:t>
       </w:r>
       <w:r>
         <w:lastRenderedPageBreak/>
-        <w:t>energy use over time.</w:t>
+        <w:t>kangaroo rats. These non-kangaroo-rat species have taken over a larger share of energy use over time.</w:t>
       </w:r>
       <w:r>
         <w:t xml:space="preserve"> </w:t>
       </w:r>
       <w:r>
-        <w:t xml:space="preserve">This is probably because the habitat at the site has shifted from a relatively open grassland to a shrubland, which provides better habitat for smaller granivores. </w:t>
+        <w:t>This is probably because the habitat at the site has shifted from a relatively open grassland to a shrubland, which provides better habitat for smaller granivores</w:t>
+      </w:r>
+      <w:r>
+        <w:t xml:space="preserve"> that tend to forage in sheltered microhabitats</w:t>
+      </w:r>
+      <w:r>
+        <w:t xml:space="preserve">. </w:t>
       </w:r>
     </w:p>
     <w:p>
@@ -695,6 +725,25 @@
       <w:r>
         <w:t xml:space="preserve">However, we haven’t completely reverted to the earlier state space. Because of the whole community now contains a larger proportion of smaller granivores, the actual loss of energy caused by kangaroo rat removal is much smaller now than in the 1980s and 1990s. </w:t>
       </w:r>
+      <w:r>
+        <w:t>That is, because kangaroo rats now account for a smaller proportion of community energy use than they did at the beginning, removing kangaroo rats creates a smaller discrepancy in energy use – even t</w:t>
+      </w:r>
+      <w:r>
+        <w:t>hough t</w:t>
+      </w:r>
+      <w:r>
+        <w:t xml:space="preserve">here hasn’t been an increase in the </w:t>
+      </w:r>
+      <w:r>
+        <w:rPr>
+          <w:i/>
+          <w:iCs/>
+        </w:rPr>
+        <w:t xml:space="preserve">proportion </w:t>
+      </w:r>
+      <w:r>
+        <w:t>of that discrepancy that is being offset by smaller granivores.</w:t>
+      </w:r>
     </w:p>
     <w:p>
       <w:pPr>
@@ -717,7 +766,13 @@
         </w:numPr>
       </w:pPr>
       <w:r>
-        <w:t>The key observation here is that something must have changed between the early 2000s and now, that now prevents Bailey’s from having the same compensatory function that it did before the drought.</w:t>
+        <w:t>T</w:t>
+      </w:r>
+      <w:r>
+        <w:t>he</w:t>
+      </w:r>
+      <w:r>
+        <w:t xml:space="preserve"> key observation here is that something must have changed between the early 2000s and now, that now prevents Bailey’s from having the same compensatory function that it did before the drought.</w:t>
       </w:r>
     </w:p>
     <w:p>
@@ -759,6 +814,80 @@
         </w:numPr>
       </w:pPr>
       <w:r>
+        <w:t xml:space="preserve">SLIDE 22 </w:t>
+      </w:r>
+      <w:proofErr w:type="spellStart"/>
+      <w:r>
+        <w:t>ish</w:t>
+      </w:r>
+      <w:proofErr w:type="spellEnd"/>
+    </w:p>
+    <w:p>
+      <w:pPr>
+        <w:pStyle w:val="ListParagraph"/>
+        <w:numPr>
+          <w:ilvl w:val="1"/>
+          <w:numId w:val="1"/>
+        </w:numPr>
+      </w:pPr>
+      <w:r>
+        <w:t xml:space="preserve">At the same time, even though there has been a sitewide shift favoring small granivores in general, no species other than </w:t>
+      </w:r>
+      <w:r>
+        <w:rPr>
+          <w:i/>
+        </w:rPr>
+        <w:t xml:space="preserve">C. </w:t>
+      </w:r>
+      <w:proofErr w:type="spellStart"/>
+      <w:r>
+        <w:rPr>
+          <w:i/>
+        </w:rPr>
+        <w:t>baileyi</w:t>
+      </w:r>
+      <w:proofErr w:type="spellEnd"/>
+      <w:r>
+        <w:rPr>
+          <w:i/>
+        </w:rPr>
+        <w:t xml:space="preserve"> </w:t>
+      </w:r>
+      <w:r>
+        <w:rPr>
+          <w:iCs/>
+        </w:rPr>
+        <w:t xml:space="preserve">has stepped up to </w:t>
+      </w:r>
+      <w:r>
+        <w:rPr>
+          <w:iCs/>
+        </w:rPr>
+        <w:lastRenderedPageBreak/>
+        <w:t xml:space="preserve">compensate for kangaroo rats. Even though we see the baseline habitat conditions and community composition change, we </w:t>
+      </w:r>
+      <w:r>
+        <w:rPr>
+          <w:i/>
+        </w:rPr>
+        <w:t xml:space="preserve">don’t </w:t>
+      </w:r>
+      <w:r>
+        <w:rPr>
+          <w:iCs/>
+        </w:rPr>
+        <w:t>detect a change in the zone of functional overlap between kangaroo rats and these other species of small granivores over time.</w:t>
+      </w:r>
+    </w:p>
+    <w:p>
+      <w:pPr>
+        <w:pStyle w:val="ListParagraph"/>
+        <w:numPr>
+          <w:ilvl w:val="0"/>
+          <w:numId w:val="1"/>
+        </w:numPr>
+      </w:pPr>
+      <w:r>
         <w:t>SLIDE 21</w:t>
       </w:r>
     </w:p>
@@ -807,7 +936,6 @@
         </w:numPr>
       </w:pPr>
       <w:r>
-        <w:lastRenderedPageBreak/>
         <w:t>This means that a zero-sum competitive dynamic, and the implications that would have for ecological and evolutionary dynamics, isn’t necessarily a consistent feature of a system, but may be an intermittent constraint that depends on both the species in the system and how their current context modulates their competitive dynamic.</w:t>
       </w:r>
     </w:p>
@@ -815,18 +943,6 @@
       <w:pPr>
         <w:pStyle w:val="ListParagraph"/>
         <w:numPr>
-          <w:ilvl w:val="1"/>
-          <w:numId w:val="1"/>
-        </w:numPr>
-      </w:pPr>
-      <w:r>
-        <w:t>Observations at Portal indicate that these fluctuations occur over relatively long temporal scales – to the scale of decades. These kinds of dynamics would be very hard to pick up in a purely observational timeseries, or by looking at patterns of covariation in species abundances.</w:t>
-      </w:r>
-    </w:p>
-    <w:p>
-      <w:pPr>
-        <w:pStyle w:val="ListParagraph"/>
-        <w:numPr>
           <w:ilvl w:val="0"/>
           <w:numId w:val="1"/>
         </w:numPr>
@@ -844,7 +960,16 @@
         </w:numPr>
       </w:pPr>
       <w:r>
-        <w:t xml:space="preserve">Finally, if this type of </w:t>
+        <w:t>I</w:t>
+      </w:r>
+      <w:r>
+        <w:t>f</w:t>
+      </w:r>
+      <w:r>
+        <w:t xml:space="preserve"> this type of </w:t>
+      </w:r>
+      <w:r>
+        <w:t xml:space="preserve">context dependence and </w:t>
       </w:r>
       <w:r>
         <w:t>temporal variability in energetic compensation</w:t>

</xml_diff>